<commit_message>
Edit for second round revision
Add multiple comparison test tables to show the effect of moss treatments
</commit_message>
<xml_diff>
--- a/code/experiment_tables.docx
+++ b/code/experiment_tables.docx
@@ -79,14 +79,13 @@
         <w:tblLook w:firstRow="1"/>
       </w:tblPr>
       <w:tblGrid>
-        <w:gridCol w:w="1933"/>
-        <w:gridCol w:w="460"/>
-        <w:gridCol w:w="828"/>
-        <w:gridCol w:w="828"/>
-        <w:gridCol w:w="1013"/>
-        <w:gridCol w:w="1013"/>
-        <w:gridCol w:w="460"/>
-        <w:gridCol w:w="1381"/>
+        <w:gridCol w:w="2053"/>
+        <w:gridCol w:w="880"/>
+        <w:gridCol w:w="880"/>
+        <w:gridCol w:w="1075"/>
+        <w:gridCol w:w="1075"/>
+        <w:gridCol w:w="488"/>
+        <w:gridCol w:w="1466"/>
       </w:tblGrid>
       <w:tr>
         <w:trPr>
@@ -106,23 +105,6 @@
             </w:pPr>
             <w:r>
               <w:t xml:space="preserve">term</w:t>
-            </w:r>
-          </w:p>
-        </w:tc>
-        <w:tc>
-          <w:tcPr>
-            <w:tcBorders>
-              <w:bottom w:val="single"/>
-            </w:tcBorders>
-            <w:vAlign w:val="bottom"/>
-          </w:tcPr>
-          <w:p>
-            <w:pPr>
-              <w:pStyle w:val="Compact"/>
-              <w:jc w:val="center"/>
-            </w:pPr>
-            <w:r>
-              <w:t xml:space="preserve">df</w:t>
             </w:r>
           </w:p>
         </w:tc>
@@ -276,17 +258,6 @@
               <w:jc w:val="center"/>
             </w:pPr>
             <w:r>
-              <w:t xml:space="preserve">2</w:t>
-            </w:r>
-          </w:p>
-        </w:tc>
-        <w:tc>
-          <w:p>
-            <w:pPr>
-              <w:pStyle w:val="Compact"/>
-              <w:jc w:val="center"/>
-            </w:pPr>
-            <w:r>
               <w:t xml:space="preserve">176.77</w:t>
             </w:r>
           </w:p>
@@ -366,17 +337,6 @@
               <w:jc w:val="center"/>
             </w:pPr>
             <w:r>
-              <w:t xml:space="preserve">3</w:t>
-            </w:r>
-          </w:p>
-        </w:tc>
-        <w:tc>
-          <w:p>
-            <w:pPr>
-              <w:pStyle w:val="Compact"/>
-              <w:jc w:val="center"/>
-            </w:pPr>
-            <w:r>
               <w:t xml:space="preserve">175.04</w:t>
             </w:r>
           </w:p>
@@ -432,7 +392,7 @@
               <w:jc w:val="center"/>
             </w:pPr>
             <w:r>
-              <w:t xml:space="preserve">0.05</w:t>
+              <w:t xml:space="preserve">0.053</w:t>
             </w:r>
           </w:p>
         </w:tc>
@@ -456,17 +416,6 @@
               <w:jc w:val="center"/>
             </w:pPr>
             <w:r>
-              <w:t xml:space="preserve">5</w:t>
-            </w:r>
-          </w:p>
-        </w:tc>
-        <w:tc>
-          <w:p>
-            <w:pPr>
-              <w:pStyle w:val="Compact"/>
-              <w:jc w:val="center"/>
-            </w:pPr>
-            <w:r>
               <w:t xml:space="preserve">168.36</w:t>
             </w:r>
           </w:p>
@@ -522,7 +471,7 @@
               <w:jc w:val="center"/>
             </w:pPr>
             <w:r>
-              <w:t xml:space="preserve">0.00</w:t>
+              <w:t xml:space="preserve">0.005</w:t>
             </w:r>
           </w:p>
         </w:tc>
@@ -546,17 +495,6 @@
               <w:jc w:val="center"/>
             </w:pPr>
             <w:r>
-              <w:t xml:space="preserve">7</w:t>
-            </w:r>
-          </w:p>
-        </w:tc>
-        <w:tc>
-          <w:p>
-            <w:pPr>
-              <w:pStyle w:val="Compact"/>
-              <w:jc w:val="center"/>
-            </w:pPr>
-            <w:r>
               <w:t xml:space="preserve">147.54</w:t>
             </w:r>
           </w:p>
@@ -612,7 +550,7 @@
               <w:jc w:val="center"/>
             </w:pPr>
             <w:r>
-              <w:t xml:space="preserve">0.00</w:t>
+              <w:t xml:space="preserve">0.000</w:t>
             </w:r>
           </w:p>
         </w:tc>
@@ -629,9 +567,9 @@
       <w:pPr>
         <w:pStyle w:val="Heading3"/>
       </w:pPr>
-      <w:bookmarkStart w:id="21" w:name="X945823673ebe08e8ded456caa1cf69a0d392f76"/>
-      <w:r>
-        <w:t xml:space="preserve">Table 2. Multiple comparison test Bromus survival. P-values are adjusted by Sidak method for three tests.</w:t>
+      <w:bookmarkStart w:id="21" w:name="X6b9140932092279766596ab24ed25813149c957"/>
+      <w:r>
+        <w:t xml:space="preserve">Table 2. Multiple comparison test Bromus survival. Results are given on the log odds ratio (not the response) scale. P-values are adjusted by Sidak method for three tests.</w:t>
       </w:r>
       <w:bookmarkEnd w:id="21"/>
     </w:p>
@@ -642,14 +580,13 @@
         <w:tblLook w:firstRow="1"/>
       </w:tblPr>
       <w:tblGrid>
-        <w:gridCol w:w="1225"/>
-        <w:gridCol w:w="1414"/>
-        <w:gridCol w:w="1037"/>
-        <w:gridCol w:w="1037"/>
-        <w:gridCol w:w="1131"/>
-        <w:gridCol w:w="565"/>
-        <w:gridCol w:w="754"/>
-        <w:gridCol w:w="754"/>
+        <w:gridCol w:w="2576"/>
+        <w:gridCol w:w="1049"/>
+        <w:gridCol w:w="1049"/>
+        <w:gridCol w:w="1145"/>
+        <w:gridCol w:w="572"/>
+        <w:gridCol w:w="763"/>
+        <w:gridCol w:w="763"/>
       </w:tblGrid>
       <w:tr>
         <w:trPr>
@@ -668,7 +605,7 @@
               <w:jc w:val="center"/>
             </w:pPr>
             <w:r>
-              <w:t xml:space="preserve">level1</w:t>
+              <w:t xml:space="preserve">Contrast</w:t>
             </w:r>
           </w:p>
         </w:tc>
@@ -685,7 +622,7 @@
               <w:jc w:val="center"/>
             </w:pPr>
             <w:r>
-              <w:t xml:space="preserve">level2</w:t>
+              <w:t xml:space="preserve">position</w:t>
             </w:r>
           </w:p>
         </w:tc>
@@ -702,7 +639,7 @@
               <w:jc w:val="center"/>
             </w:pPr>
             <w:r>
-              <w:t xml:space="preserve">position</w:t>
+              <w:t xml:space="preserve">estimate</w:t>
             </w:r>
           </w:p>
         </w:tc>
@@ -719,7 +656,7 @@
               <w:jc w:val="center"/>
             </w:pPr>
             <w:r>
-              <w:t xml:space="preserve">estimate</w:t>
+              <w:t xml:space="preserve">std.error</w:t>
             </w:r>
           </w:p>
         </w:tc>
@@ -736,7 +673,7 @@
               <w:jc w:val="center"/>
             </w:pPr>
             <w:r>
-              <w:t xml:space="preserve">std.error</w:t>
+              <w:t xml:space="preserve">df</w:t>
             </w:r>
           </w:p>
         </w:tc>
@@ -753,7 +690,7 @@
               <w:jc w:val="center"/>
             </w:pPr>
             <w:r>
-              <w:t xml:space="preserve">df</w:t>
+              <w:t xml:space="preserve">z-val</w:t>
             </w:r>
           </w:p>
         </w:tc>
@@ -770,23 +707,6 @@
               <w:jc w:val="center"/>
             </w:pPr>
             <w:r>
-              <w:t xml:space="preserve">z-val</w:t>
-            </w:r>
-          </w:p>
-        </w:tc>
-        <w:tc>
-          <w:tcPr>
-            <w:tcBorders>
-              <w:bottom w:val="single"/>
-            </w:tcBorders>
-            <w:vAlign w:val="bottom"/>
-          </w:tcPr>
-          <w:p>
-            <w:pPr>
-              <w:pStyle w:val="Compact"/>
-              <w:jc w:val="center"/>
-            </w:pPr>
-            <w:r>
               <w:t xml:space="preserve">p-val</w:t>
             </w:r>
           </w:p>
@@ -800,18 +720,7 @@
               <w:jc w:val="center"/>
             </w:pPr>
             <w:r>
-              <w:t xml:space="preserve">Moss patch</w:t>
-            </w:r>
-          </w:p>
-        </w:tc>
-        <w:tc>
-          <w:p>
-            <w:pPr>
-              <w:pStyle w:val="Compact"/>
-              <w:jc w:val="center"/>
-            </w:pPr>
-            <w:r>
-              <w:t xml:space="preserve">Bare sand</w:t>
+              <w:t xml:space="preserve">Moss - Bare sand</w:t>
             </w:r>
           </w:p>
         </w:tc>
@@ -866,18 +775,18 @@
               <w:jc w:val="center"/>
             </w:pPr>
             <w:r>
-              <w:t xml:space="preserve">-4.07</w:t>
-            </w:r>
-          </w:p>
-        </w:tc>
-        <w:tc>
-          <w:p>
-            <w:pPr>
-              <w:pStyle w:val="Compact"/>
-              <w:jc w:val="center"/>
-            </w:pPr>
-            <w:r>
-              <w:t xml:space="preserve">0.00</w:t>
+              <w:t xml:space="preserve">-4.1</w:t>
+            </w:r>
+          </w:p>
+        </w:tc>
+        <w:tc>
+          <w:p>
+            <w:pPr>
+              <w:pStyle w:val="Compact"/>
+              <w:jc w:val="center"/>
+            </w:pPr>
+            <w:r>
+              <w:t xml:space="preserve">0.000</w:t>
             </w:r>
           </w:p>
         </w:tc>
@@ -890,18 +799,7 @@
               <w:jc w:val="center"/>
             </w:pPr>
             <w:r>
-              <w:t xml:space="preserve">Moss patch</w:t>
-            </w:r>
-          </w:p>
-        </w:tc>
-        <w:tc>
-          <w:p>
-            <w:pPr>
-              <w:pStyle w:val="Compact"/>
-              <w:jc w:val="center"/>
-            </w:pPr>
-            <w:r>
-              <w:t xml:space="preserve">Moss removed</w:t>
+              <w:t xml:space="preserve">Moss - Moss removed</w:t>
             </w:r>
           </w:p>
         </w:tc>
@@ -956,18 +854,18 @@
               <w:jc w:val="center"/>
             </w:pPr>
             <w:r>
-              <w:t xml:space="preserve">-0.95</w:t>
-            </w:r>
-          </w:p>
-        </w:tc>
-        <w:tc>
-          <w:p>
-            <w:pPr>
-              <w:pStyle w:val="Compact"/>
-              <w:jc w:val="center"/>
-            </w:pPr>
-            <w:r>
-              <w:t xml:space="preserve">0.72</w:t>
+              <w:t xml:space="preserve">-0.9</w:t>
+            </w:r>
+          </w:p>
+        </w:tc>
+        <w:tc>
+          <w:p>
+            <w:pPr>
+              <w:pStyle w:val="Compact"/>
+              <w:jc w:val="center"/>
+            </w:pPr>
+            <w:r>
+              <w:t xml:space="preserve">0.717</w:t>
             </w:r>
           </w:p>
         </w:tc>
@@ -980,18 +878,7 @@
               <w:jc w:val="center"/>
             </w:pPr>
             <w:r>
-              <w:t xml:space="preserve">Bare sand</w:t>
-            </w:r>
-          </w:p>
-        </w:tc>
-        <w:tc>
-          <w:p>
-            <w:pPr>
-              <w:pStyle w:val="Compact"/>
-              <w:jc w:val="center"/>
-            </w:pPr>
-            <w:r>
-              <w:t xml:space="preserve">Moss removed</w:t>
+              <w:t xml:space="preserve">Bare sand - Moss removed</w:t>
             </w:r>
           </w:p>
         </w:tc>
@@ -1046,18 +933,18 @@
               <w:jc w:val="center"/>
             </w:pPr>
             <w:r>
-              <w:t xml:space="preserve">3.41</w:t>
-            </w:r>
-          </w:p>
-        </w:tc>
-        <w:tc>
-          <w:p>
-            <w:pPr>
-              <w:pStyle w:val="Compact"/>
-              <w:jc w:val="center"/>
-            </w:pPr>
-            <w:r>
-              <w:t xml:space="preserve">0.00</w:t>
+              <w:t xml:space="preserve">3.4</w:t>
+            </w:r>
+          </w:p>
+        </w:tc>
+        <w:tc>
+          <w:p>
+            <w:pPr>
+              <w:pStyle w:val="Compact"/>
+              <w:jc w:val="center"/>
+            </w:pPr>
+            <w:r>
+              <w:t xml:space="preserve">0.002</w:t>
             </w:r>
           </w:p>
         </w:tc>
@@ -1070,18 +957,7 @@
               <w:jc w:val="center"/>
             </w:pPr>
             <w:r>
-              <w:t xml:space="preserve">Moss patch</w:t>
-            </w:r>
-          </w:p>
-        </w:tc>
-        <w:tc>
-          <w:p>
-            <w:pPr>
-              <w:pStyle w:val="Compact"/>
-              <w:jc w:val="center"/>
-            </w:pPr>
-            <w:r>
-              <w:t xml:space="preserve">Bare sand</w:t>
+              <w:t xml:space="preserve">Moss - Bare sand</w:t>
             </w:r>
           </w:p>
         </w:tc>
@@ -1136,18 +1012,18 @@
               <w:jc w:val="center"/>
             </w:pPr>
             <w:r>
-              <w:t xml:space="preserve">2.37</w:t>
-            </w:r>
-          </w:p>
-        </w:tc>
-        <w:tc>
-          <w:p>
-            <w:pPr>
-              <w:pStyle w:val="Compact"/>
-              <w:jc w:val="center"/>
-            </w:pPr>
-            <w:r>
-              <w:t xml:space="preserve">0.05</w:t>
+              <w:t xml:space="preserve">2.4</w:t>
+            </w:r>
+          </w:p>
+        </w:tc>
+        <w:tc>
+          <w:p>
+            <w:pPr>
+              <w:pStyle w:val="Compact"/>
+              <w:jc w:val="center"/>
+            </w:pPr>
+            <w:r>
+              <w:t xml:space="preserve">0.053</w:t>
             </w:r>
           </w:p>
         </w:tc>
@@ -1160,18 +1036,7 @@
               <w:jc w:val="center"/>
             </w:pPr>
             <w:r>
-              <w:t xml:space="preserve">Moss patch</w:t>
-            </w:r>
-          </w:p>
-        </w:tc>
-        <w:tc>
-          <w:p>
-            <w:pPr>
-              <w:pStyle w:val="Compact"/>
-              <w:jc w:val="center"/>
-            </w:pPr>
-            <w:r>
-              <w:t xml:space="preserve">Moss removed</w:t>
+              <w:t xml:space="preserve">Moss - Moss removed</w:t>
             </w:r>
           </w:p>
         </w:tc>
@@ -1226,18 +1091,18 @@
               <w:jc w:val="center"/>
             </w:pPr>
             <w:r>
-              <w:t xml:space="preserve">2.75</w:t>
-            </w:r>
-          </w:p>
-        </w:tc>
-        <w:tc>
-          <w:p>
-            <w:pPr>
-              <w:pStyle w:val="Compact"/>
-              <w:jc w:val="center"/>
-            </w:pPr>
-            <w:r>
-              <w:t xml:space="preserve">0.02</w:t>
+              <w:t xml:space="preserve">2.7</w:t>
+            </w:r>
+          </w:p>
+        </w:tc>
+        <w:tc>
+          <w:p>
+            <w:pPr>
+              <w:pStyle w:val="Compact"/>
+              <w:jc w:val="center"/>
+            </w:pPr>
+            <w:r>
+              <w:t xml:space="preserve">0.018</w:t>
             </w:r>
           </w:p>
         </w:tc>
@@ -1250,18 +1115,7 @@
               <w:jc w:val="center"/>
             </w:pPr>
             <w:r>
-              <w:t xml:space="preserve">Bare sand</w:t>
-            </w:r>
-          </w:p>
-        </w:tc>
-        <w:tc>
-          <w:p>
-            <w:pPr>
-              <w:pStyle w:val="Compact"/>
-              <w:jc w:val="center"/>
-            </w:pPr>
-            <w:r>
-              <w:t xml:space="preserve">Moss removed</w:t>
+              <w:t xml:space="preserve">Bare sand - Moss removed</w:t>
             </w:r>
           </w:p>
         </w:tc>
@@ -1316,18 +1170,18 @@
               <w:jc w:val="center"/>
             </w:pPr>
             <w:r>
-              <w:t xml:space="preserve">0.62</w:t>
-            </w:r>
-          </w:p>
-        </w:tc>
-        <w:tc>
-          <w:p>
-            <w:pPr>
-              <w:pStyle w:val="Compact"/>
-              <w:jc w:val="center"/>
-            </w:pPr>
-            <w:r>
-              <w:t xml:space="preserve">0.90</w:t>
+              <w:t xml:space="preserve">0.6</w:t>
+            </w:r>
+          </w:p>
+        </w:tc>
+        <w:tc>
+          <w:p>
+            <w:pPr>
+              <w:pStyle w:val="Compact"/>
+              <w:jc w:val="center"/>
+            </w:pPr>
+            <w:r>
+              <w:t xml:space="preserve">0.899</w:t>
             </w:r>
           </w:p>
         </w:tc>
@@ -1368,14 +1222,13 @@
         <w:tblLook w:firstRow="1"/>
       </w:tblPr>
       <w:tblGrid>
-        <w:gridCol w:w="1933"/>
-        <w:gridCol w:w="460"/>
-        <w:gridCol w:w="828"/>
-        <w:gridCol w:w="828"/>
-        <w:gridCol w:w="1013"/>
-        <w:gridCol w:w="1013"/>
-        <w:gridCol w:w="460"/>
-        <w:gridCol w:w="1381"/>
+        <w:gridCol w:w="2053"/>
+        <w:gridCol w:w="880"/>
+        <w:gridCol w:w="880"/>
+        <w:gridCol w:w="1075"/>
+        <w:gridCol w:w="1075"/>
+        <w:gridCol w:w="488"/>
+        <w:gridCol w:w="1466"/>
       </w:tblGrid>
       <w:tr>
         <w:trPr>
@@ -1395,23 +1248,6 @@
             </w:pPr>
             <w:r>
               <w:t xml:space="preserve">term</w:t>
-            </w:r>
-          </w:p>
-        </w:tc>
-        <w:tc>
-          <w:tcPr>
-            <w:tcBorders>
-              <w:bottom w:val="single"/>
-            </w:tcBorders>
-            <w:vAlign w:val="bottom"/>
-          </w:tcPr>
-          <w:p>
-            <w:pPr>
-              <w:pStyle w:val="Compact"/>
-              <w:jc w:val="center"/>
-            </w:pPr>
-            <w:r>
-              <w:t xml:space="preserve">df</w:t>
             </w:r>
           </w:p>
         </w:tc>
@@ -1565,17 +1401,6 @@
               <w:jc w:val="center"/>
             </w:pPr>
             <w:r>
-              <w:t xml:space="preserve">3</w:t>
-            </w:r>
-          </w:p>
-        </w:tc>
-        <w:tc>
-          <w:p>
-            <w:pPr>
-              <w:pStyle w:val="Compact"/>
-              <w:jc w:val="center"/>
-            </w:pPr>
-            <w:r>
               <w:t xml:space="preserve">135.90</w:t>
             </w:r>
           </w:p>
@@ -1655,17 +1480,6 @@
               <w:jc w:val="center"/>
             </w:pPr>
             <w:r>
-              <w:t xml:space="preserve">4</w:t>
-            </w:r>
-          </w:p>
-        </w:tc>
-        <w:tc>
-          <w:p>
-            <w:pPr>
-              <w:pStyle w:val="Compact"/>
-              <w:jc w:val="center"/>
-            </w:pPr>
-            <w:r>
               <w:t xml:space="preserve">136.28</w:t>
             </w:r>
           </w:p>
@@ -1721,7 +1535,7 @@
               <w:jc w:val="center"/>
             </w:pPr>
             <w:r>
-              <w:t xml:space="preserve">0.20</w:t>
+              <w:t xml:space="preserve">0.202</w:t>
             </w:r>
           </w:p>
         </w:tc>
@@ -1745,17 +1559,6 @@
               <w:jc w:val="center"/>
             </w:pPr>
             <w:r>
-              <w:t xml:space="preserve">6</w:t>
-            </w:r>
-          </w:p>
-        </w:tc>
-        <w:tc>
-          <w:p>
-            <w:pPr>
-              <w:pStyle w:val="Compact"/>
-              <w:jc w:val="center"/>
-            </w:pPr>
-            <w:r>
               <w:t xml:space="preserve">132.84</w:t>
             </w:r>
           </w:p>
@@ -1811,7 +1614,7 @@
               <w:jc w:val="center"/>
             </w:pPr>
             <w:r>
-              <w:t xml:space="preserve">0.02</w:t>
+              <w:t xml:space="preserve">0.024</w:t>
             </w:r>
           </w:p>
         </w:tc>
@@ -1835,17 +1638,6 @@
               <w:jc w:val="center"/>
             </w:pPr>
             <w:r>
-              <w:t xml:space="preserve">8</w:t>
-            </w:r>
-          </w:p>
-        </w:tc>
-        <w:tc>
-          <w:p>
-            <w:pPr>
-              <w:pStyle w:val="Compact"/>
-              <w:jc w:val="center"/>
-            </w:pPr>
-            <w:r>
               <w:t xml:space="preserve">132.57</w:t>
             </w:r>
           </w:p>
@@ -1901,7 +1693,7 @@
               <w:jc w:val="center"/>
             </w:pPr>
             <w:r>
-              <w:t xml:space="preserve">0.12</w:t>
+              <w:t xml:space="preserve">0.118</w:t>
             </w:r>
           </w:p>
         </w:tc>
@@ -1931,14 +1723,12 @@
         <w:tblLook w:firstRow="1"/>
       </w:tblPr>
       <w:tblGrid>
-        <w:gridCol w:w="1197"/>
-        <w:gridCol w:w="1381"/>
-        <w:gridCol w:w="1013"/>
-        <w:gridCol w:w="1013"/>
-        <w:gridCol w:w="1105"/>
-        <w:gridCol w:w="736"/>
-        <w:gridCol w:w="736"/>
-        <w:gridCol w:w="736"/>
+        <w:gridCol w:w="2889"/>
+        <w:gridCol w:w="1177"/>
+        <w:gridCol w:w="1284"/>
+        <w:gridCol w:w="856"/>
+        <w:gridCol w:w="856"/>
+        <w:gridCol w:w="856"/>
       </w:tblGrid>
       <w:tr>
         <w:trPr>
@@ -1957,7 +1747,7 @@
               <w:jc w:val="center"/>
             </w:pPr>
             <w:r>
-              <w:t xml:space="preserve">level1</w:t>
+              <w:t xml:space="preserve">Contrast</w:t>
             </w:r>
           </w:p>
         </w:tc>
@@ -1974,7 +1764,7 @@
               <w:jc w:val="center"/>
             </w:pPr>
             <w:r>
-              <w:t xml:space="preserve">level2</w:t>
+              <w:t xml:space="preserve">estimate</w:t>
             </w:r>
           </w:p>
         </w:tc>
@@ -1991,7 +1781,7 @@
               <w:jc w:val="center"/>
             </w:pPr>
             <w:r>
-              <w:t xml:space="preserve">position</w:t>
+              <w:t xml:space="preserve">std.error</w:t>
             </w:r>
           </w:p>
         </w:tc>
@@ -2008,7 +1798,7 @@
               <w:jc w:val="center"/>
             </w:pPr>
             <w:r>
-              <w:t xml:space="preserve">estimate</w:t>
+              <w:t xml:space="preserve">df</w:t>
             </w:r>
           </w:p>
         </w:tc>
@@ -2025,7 +1815,7 @@
               <w:jc w:val="center"/>
             </w:pPr>
             <w:r>
-              <w:t xml:space="preserve">std.error</w:t>
+              <w:t xml:space="preserve">t-val</w:t>
             </w:r>
           </w:p>
         </w:tc>
@@ -2042,40 +1832,6 @@
               <w:jc w:val="center"/>
             </w:pPr>
             <w:r>
-              <w:t xml:space="preserve">df</w:t>
-            </w:r>
-          </w:p>
-        </w:tc>
-        <w:tc>
-          <w:tcPr>
-            <w:tcBorders>
-              <w:bottom w:val="single"/>
-            </w:tcBorders>
-            <w:vAlign w:val="bottom"/>
-          </w:tcPr>
-          <w:p>
-            <w:pPr>
-              <w:pStyle w:val="Compact"/>
-              <w:jc w:val="center"/>
-            </w:pPr>
-            <w:r>
-              <w:t xml:space="preserve">t-val</w:t>
-            </w:r>
-          </w:p>
-        </w:tc>
-        <w:tc>
-          <w:tcPr>
-            <w:tcBorders>
-              <w:bottom w:val="single"/>
-            </w:tcBorders>
-            <w:vAlign w:val="bottom"/>
-          </w:tcPr>
-          <w:p>
-            <w:pPr>
-              <w:pStyle w:val="Compact"/>
-              <w:jc w:val="center"/>
-            </w:pPr>
-            <w:r>
               <w:t xml:space="preserve">p-val</w:t>
             </w:r>
           </w:p>
@@ -2089,84 +1845,62 @@
               <w:jc w:val="center"/>
             </w:pPr>
             <w:r>
-              <w:t xml:space="preserve">Moss patch</w:t>
-            </w:r>
-          </w:p>
-        </w:tc>
-        <w:tc>
-          <w:p>
-            <w:pPr>
-              <w:pStyle w:val="Compact"/>
-              <w:jc w:val="center"/>
-            </w:pPr>
-            <w:r>
-              <w:t xml:space="preserve">Bare sand</w:t>
-            </w:r>
-          </w:p>
-        </w:tc>
-        <w:tc>
-          <w:p>
-            <w:pPr>
-              <w:pStyle w:val="Compact"/>
-              <w:jc w:val="center"/>
-            </w:pPr>
-            <w:r>
-              <w:t xml:space="preserve">SE</w:t>
-            </w:r>
-          </w:p>
-        </w:tc>
-        <w:tc>
-          <w:p>
-            <w:pPr>
-              <w:pStyle w:val="Compact"/>
-              <w:jc w:val="center"/>
-            </w:pPr>
-            <w:r>
-              <w:t xml:space="preserve">-0.45</w:t>
-            </w:r>
-          </w:p>
-        </w:tc>
-        <w:tc>
-          <w:p>
-            <w:pPr>
-              <w:pStyle w:val="Compact"/>
-              <w:jc w:val="center"/>
-            </w:pPr>
-            <w:r>
-              <w:t xml:space="preserve">0.36</w:t>
-            </w:r>
-          </w:p>
-        </w:tc>
-        <w:tc>
-          <w:p>
-            <w:pPr>
-              <w:pStyle w:val="Compact"/>
-              <w:jc w:val="center"/>
-            </w:pPr>
-            <w:r>
-              <w:t xml:space="preserve">31.13</w:t>
-            </w:r>
-          </w:p>
-        </w:tc>
-        <w:tc>
-          <w:p>
-            <w:pPr>
-              <w:pStyle w:val="Compact"/>
-              <w:jc w:val="center"/>
-            </w:pPr>
-            <w:r>
-              <w:t xml:space="preserve">-1.24</w:t>
-            </w:r>
-          </w:p>
-        </w:tc>
-        <w:tc>
-          <w:p>
-            <w:pPr>
-              <w:pStyle w:val="Compact"/>
-              <w:jc w:val="center"/>
-            </w:pPr>
-            <w:r>
-              <w:t xml:space="preserve">0.53</w:t>
+              <w:t xml:space="preserve">Moss - Bare sand</w:t>
+            </w:r>
+          </w:p>
+        </w:tc>
+        <w:tc>
+          <w:p>
+            <w:pPr>
+              <w:pStyle w:val="Compact"/>
+              <w:jc w:val="center"/>
+            </w:pPr>
+            <w:r>
+              <w:t xml:space="preserve">-0.19</w:t>
+            </w:r>
+          </w:p>
+        </w:tc>
+        <w:tc>
+          <w:p>
+            <w:pPr>
+              <w:pStyle w:val="Compact"/>
+              <w:jc w:val="center"/>
+            </w:pPr>
+            <w:r>
+              <w:t xml:space="preserve">0.26</w:t>
+            </w:r>
+          </w:p>
+        </w:tc>
+        <w:tc>
+          <w:p>
+            <w:pPr>
+              <w:pStyle w:val="Compact"/>
+              <w:jc w:val="center"/>
+            </w:pPr>
+            <w:r>
+              <w:t xml:space="preserve">33.18</w:t>
+            </w:r>
+          </w:p>
+        </w:tc>
+        <w:tc>
+          <w:p>
+            <w:pPr>
+              <w:pStyle w:val="Compact"/>
+              <w:jc w:val="center"/>
+            </w:pPr>
+            <w:r>
+              <w:t xml:space="preserve">-0.74</w:t>
+            </w:r>
+          </w:p>
+        </w:tc>
+        <w:tc>
+          <w:p>
+            <w:pPr>
+              <w:pStyle w:val="Compact"/>
+              <w:jc w:val="center"/>
+            </w:pPr>
+            <w:r>
+              <w:t xml:space="preserve">0.849</w:t>
             </w:r>
           </w:p>
         </w:tc>
@@ -2179,84 +1913,62 @@
               <w:jc w:val="center"/>
             </w:pPr>
             <w:r>
-              <w:t xml:space="preserve">Moss patch</w:t>
-            </w:r>
-          </w:p>
-        </w:tc>
-        <w:tc>
-          <w:p>
-            <w:pPr>
-              <w:pStyle w:val="Compact"/>
-              <w:jc w:val="center"/>
-            </w:pPr>
-            <w:r>
-              <w:t xml:space="preserve">Moss removed</w:t>
-            </w:r>
-          </w:p>
-        </w:tc>
-        <w:tc>
-          <w:p>
-            <w:pPr>
-              <w:pStyle w:val="Compact"/>
-              <w:jc w:val="center"/>
-            </w:pPr>
-            <w:r>
-              <w:t xml:space="preserve">SE</w:t>
-            </w:r>
-          </w:p>
-        </w:tc>
-        <w:tc>
-          <w:p>
-            <w:pPr>
-              <w:pStyle w:val="Compact"/>
-              <w:jc w:val="center"/>
-            </w:pPr>
-            <w:r>
-              <w:t xml:space="preserve">0.73</w:t>
-            </w:r>
-          </w:p>
-        </w:tc>
-        <w:tc>
-          <w:p>
-            <w:pPr>
-              <w:pStyle w:val="Compact"/>
-              <w:jc w:val="center"/>
-            </w:pPr>
-            <w:r>
-              <w:t xml:space="preserve">0.36</w:t>
-            </w:r>
-          </w:p>
-        </w:tc>
-        <w:tc>
-          <w:p>
-            <w:pPr>
-              <w:pStyle w:val="Compact"/>
-              <w:jc w:val="center"/>
-            </w:pPr>
-            <w:r>
-              <w:t xml:space="preserve">31.13</w:t>
-            </w:r>
-          </w:p>
-        </w:tc>
-        <w:tc>
-          <w:p>
-            <w:pPr>
-              <w:pStyle w:val="Compact"/>
-              <w:jc w:val="center"/>
-            </w:pPr>
-            <w:r>
-              <w:t xml:space="preserve">2.02</w:t>
-            </w:r>
-          </w:p>
-        </w:tc>
-        <w:tc>
-          <w:p>
-            <w:pPr>
-              <w:pStyle w:val="Compact"/>
-              <w:jc w:val="center"/>
-            </w:pPr>
-            <w:r>
-              <w:t xml:space="preserve">0.15</w:t>
+              <w:t xml:space="preserve">Moss - Moss removed</w:t>
+            </w:r>
+          </w:p>
+        </w:tc>
+        <w:tc>
+          <w:p>
+            <w:pPr>
+              <w:pStyle w:val="Compact"/>
+              <w:jc w:val="center"/>
+            </w:pPr>
+            <w:r>
+              <w:t xml:space="preserve">0.50</w:t>
+            </w:r>
+          </w:p>
+        </w:tc>
+        <w:tc>
+          <w:p>
+            <w:pPr>
+              <w:pStyle w:val="Compact"/>
+              <w:jc w:val="center"/>
+            </w:pPr>
+            <w:r>
+              <w:t xml:space="preserve">0.26</w:t>
+            </w:r>
+          </w:p>
+        </w:tc>
+        <w:tc>
+          <w:p>
+            <w:pPr>
+              <w:pStyle w:val="Compact"/>
+              <w:jc w:val="center"/>
+            </w:pPr>
+            <w:r>
+              <w:t xml:space="preserve">32.64</w:t>
+            </w:r>
+          </w:p>
+        </w:tc>
+        <w:tc>
+          <w:p>
+            <w:pPr>
+              <w:pStyle w:val="Compact"/>
+              <w:jc w:val="center"/>
+            </w:pPr>
+            <w:r>
+              <w:t xml:space="preserve">1.94</w:t>
+            </w:r>
+          </w:p>
+        </w:tc>
+        <w:tc>
+          <w:p>
+            <w:pPr>
+              <w:pStyle w:val="Compact"/>
+              <w:jc w:val="center"/>
+            </w:pPr>
+            <w:r>
+              <w:t xml:space="preserve">0.172</w:t>
             </w:r>
           </w:p>
         </w:tc>
@@ -2269,152 +1981,18 @@
               <w:jc w:val="center"/>
             </w:pPr>
             <w:r>
-              <w:t xml:space="preserve">Bare sand</w:t>
-            </w:r>
-          </w:p>
-        </w:tc>
-        <w:tc>
-          <w:p>
-            <w:pPr>
-              <w:pStyle w:val="Compact"/>
-              <w:jc w:val="center"/>
-            </w:pPr>
-            <w:r>
-              <w:t xml:space="preserve">Moss removed</w:t>
-            </w:r>
-          </w:p>
-        </w:tc>
-        <w:tc>
-          <w:p>
-            <w:pPr>
-              <w:pStyle w:val="Compact"/>
-              <w:jc w:val="center"/>
-            </w:pPr>
-            <w:r>
-              <w:t xml:space="preserve">SE</w:t>
-            </w:r>
-          </w:p>
-        </w:tc>
-        <w:tc>
-          <w:p>
-            <w:pPr>
-              <w:pStyle w:val="Compact"/>
-              <w:jc w:val="center"/>
-            </w:pPr>
-            <w:r>
-              <w:t xml:space="preserve">1.17</w:t>
-            </w:r>
-          </w:p>
-        </w:tc>
-        <w:tc>
-          <w:p>
-            <w:pPr>
-              <w:pStyle w:val="Compact"/>
-              <w:jc w:val="center"/>
-            </w:pPr>
-            <w:r>
-              <w:t xml:space="preserve">0.35</w:t>
-            </w:r>
-          </w:p>
-        </w:tc>
-        <w:tc>
-          <w:p>
-            <w:pPr>
-              <w:pStyle w:val="Compact"/>
-              <w:jc w:val="center"/>
-            </w:pPr>
-            <w:r>
-              <w:t xml:space="preserve">30.11</w:t>
-            </w:r>
-          </w:p>
-        </w:tc>
-        <w:tc>
-          <w:p>
-            <w:pPr>
-              <w:pStyle w:val="Compact"/>
-              <w:jc w:val="center"/>
-            </w:pPr>
-            <w:r>
-              <w:t xml:space="preserve">3.39</w:t>
-            </w:r>
-          </w:p>
-        </w:tc>
-        <w:tc>
-          <w:p>
-            <w:pPr>
-              <w:pStyle w:val="Compact"/>
-              <w:jc w:val="center"/>
-            </w:pPr>
-            <w:r>
-              <w:t xml:space="preserve">0.01</w:t>
-            </w:r>
-          </w:p>
-        </w:tc>
-      </w:tr>
-      <w:tr>
-        <w:tc>
-          <w:p>
-            <w:pPr>
-              <w:pStyle w:val="Compact"/>
-              <w:jc w:val="center"/>
-            </w:pPr>
-            <w:r>
-              <w:t xml:space="preserve">Moss patch</w:t>
-            </w:r>
-          </w:p>
-        </w:tc>
-        <w:tc>
-          <w:p>
-            <w:pPr>
-              <w:pStyle w:val="Compact"/>
-              <w:jc w:val="center"/>
-            </w:pPr>
-            <w:r>
-              <w:t xml:space="preserve">Bare sand</w:t>
-            </w:r>
-          </w:p>
-        </w:tc>
-        <w:tc>
-          <w:p>
-            <w:pPr>
-              <w:pStyle w:val="Compact"/>
-              <w:jc w:val="center"/>
-            </w:pPr>
-            <w:r>
-              <w:t xml:space="preserve">NW</w:t>
-            </w:r>
-          </w:p>
-        </w:tc>
-        <w:tc>
-          <w:p>
-            <w:pPr>
-              <w:pStyle w:val="Compact"/>
-              <w:jc w:val="center"/>
-            </w:pPr>
-            <w:r>
-              <w:t xml:space="preserve">0.09</w:t>
-            </w:r>
-          </w:p>
-        </w:tc>
-        <w:tc>
-          <w:p>
-            <w:pPr>
-              <w:pStyle w:val="Compact"/>
-              <w:jc w:val="center"/>
-            </w:pPr>
-            <w:r>
-              <w:t xml:space="preserve">0.36</w:t>
-            </w:r>
-          </w:p>
-        </w:tc>
-        <w:tc>
-          <w:p>
-            <w:pPr>
-              <w:pStyle w:val="Compact"/>
-              <w:jc w:val="center"/>
-            </w:pPr>
-            <w:r>
-              <w:t xml:space="preserve">31.13</w:t>
+              <w:t xml:space="preserve">Bare sand - Moss removed</w:t>
+            </w:r>
+          </w:p>
+        </w:tc>
+        <w:tc>
+          <w:p>
+            <w:pPr>
+              <w:pStyle w:val="Compact"/>
+              <w:jc w:val="center"/>
+            </w:pPr>
+            <w:r>
+              <w:t xml:space="preserve">0.69</w:t>
             </w:r>
           </w:p>
         </w:tc>
@@ -2436,187 +2014,29 @@
               <w:jc w:val="center"/>
             </w:pPr>
             <w:r>
-              <w:t xml:space="preserve">0.99</w:t>
-            </w:r>
-          </w:p>
-        </w:tc>
-      </w:tr>
-      <w:tr>
-        <w:tc>
-          <w:p>
-            <w:pPr>
-              <w:pStyle w:val="Compact"/>
-              <w:jc w:val="center"/>
-            </w:pPr>
-            <w:r>
-              <w:t xml:space="preserve">Moss patch</w:t>
-            </w:r>
-          </w:p>
-        </w:tc>
-        <w:tc>
-          <w:p>
-            <w:pPr>
-              <w:pStyle w:val="Compact"/>
-              <w:jc w:val="center"/>
-            </w:pPr>
-            <w:r>
-              <w:t xml:space="preserve">Moss removed</w:t>
-            </w:r>
-          </w:p>
-        </w:tc>
-        <w:tc>
-          <w:p>
-            <w:pPr>
-              <w:pStyle w:val="Compact"/>
-              <w:jc w:val="center"/>
-            </w:pPr>
-            <w:r>
-              <w:t xml:space="preserve">NW</w:t>
-            </w:r>
-          </w:p>
-        </w:tc>
-        <w:tc>
-          <w:p>
-            <w:pPr>
-              <w:pStyle w:val="Compact"/>
-              <w:jc w:val="center"/>
-            </w:pPr>
-            <w:r>
-              <w:t xml:space="preserve">0.27</w:t>
-            </w:r>
-          </w:p>
-        </w:tc>
-        <w:tc>
-          <w:p>
-            <w:pPr>
-              <w:pStyle w:val="Compact"/>
-              <w:jc w:val="center"/>
-            </w:pPr>
-            <w:r>
-              <w:t xml:space="preserve">0.35</w:t>
-            </w:r>
-          </w:p>
-        </w:tc>
-        <w:tc>
-          <w:p>
-            <w:pPr>
-              <w:pStyle w:val="Compact"/>
-              <w:jc w:val="center"/>
-            </w:pPr>
-            <w:r>
-              <w:t xml:space="preserve">30.11</w:t>
-            </w:r>
-          </w:p>
-        </w:tc>
-        <w:tc>
-          <w:p>
-            <w:pPr>
-              <w:pStyle w:val="Compact"/>
-              <w:jc w:val="center"/>
-            </w:pPr>
-            <w:r>
-              <w:t xml:space="preserve">0.77</w:t>
-            </w:r>
-          </w:p>
-        </w:tc>
-        <w:tc>
-          <w:p>
-            <w:pPr>
-              <w:pStyle w:val="Compact"/>
-              <w:jc w:val="center"/>
-            </w:pPr>
-            <w:r>
-              <w:t xml:space="preserve">0.83</w:t>
-            </w:r>
-          </w:p>
-        </w:tc>
-      </w:tr>
-      <w:tr>
-        <w:tc>
-          <w:p>
-            <w:pPr>
-              <w:pStyle w:val="Compact"/>
-              <w:jc w:val="center"/>
-            </w:pPr>
-            <w:r>
-              <w:t xml:space="preserve">Bare sand</w:t>
-            </w:r>
-          </w:p>
-        </w:tc>
-        <w:tc>
-          <w:p>
-            <w:pPr>
-              <w:pStyle w:val="Compact"/>
-              <w:jc w:val="center"/>
-            </w:pPr>
-            <w:r>
-              <w:t xml:space="preserve">Moss removed</w:t>
-            </w:r>
-          </w:p>
-        </w:tc>
-        <w:tc>
-          <w:p>
-            <w:pPr>
-              <w:pStyle w:val="Compact"/>
-              <w:jc w:val="center"/>
-            </w:pPr>
-            <w:r>
-              <w:t xml:space="preserve">NW</w:t>
-            </w:r>
-          </w:p>
-        </w:tc>
-        <w:tc>
-          <w:p>
-            <w:pPr>
-              <w:pStyle w:val="Compact"/>
-              <w:jc w:val="center"/>
-            </w:pPr>
-            <w:r>
-              <w:t xml:space="preserve">0.17</w:t>
-            </w:r>
-          </w:p>
-        </w:tc>
-        <w:tc>
-          <w:p>
-            <w:pPr>
-              <w:pStyle w:val="Compact"/>
-              <w:jc w:val="center"/>
-            </w:pPr>
-            <w:r>
-              <w:t xml:space="preserve">0.36</w:t>
-            </w:r>
-          </w:p>
-        </w:tc>
-        <w:tc>
-          <w:p>
-            <w:pPr>
-              <w:pStyle w:val="Compact"/>
-              <w:jc w:val="center"/>
-            </w:pPr>
-            <w:r>
-              <w:t xml:space="preserve">31.13</w:t>
-            </w:r>
-          </w:p>
-        </w:tc>
-        <w:tc>
-          <w:p>
-            <w:pPr>
-              <w:pStyle w:val="Compact"/>
-              <w:jc w:val="center"/>
-            </w:pPr>
-            <w:r>
-              <w:t xml:space="preserve">0.49</w:t>
-            </w:r>
-          </w:p>
-        </w:tc>
-        <w:tc>
-          <w:p>
-            <w:pPr>
-              <w:pStyle w:val="Compact"/>
-              <w:jc w:val="center"/>
-            </w:pPr>
-            <w:r>
-              <w:t xml:space="preserve">0.95</w:t>
+              <w:t xml:space="preserve">32.64</w:t>
+            </w:r>
+          </w:p>
+        </w:tc>
+        <w:tc>
+          <w:p>
+            <w:pPr>
+              <w:pStyle w:val="Compact"/>
+              <w:jc w:val="center"/>
+            </w:pPr>
+            <w:r>
+              <w:t xml:space="preserve">2.69</w:t>
+            </w:r>
+          </w:p>
+        </w:tc>
+        <w:tc>
+          <w:p>
+            <w:pPr>
+              <w:pStyle w:val="Compact"/>
+              <w:jc w:val="center"/>
+            </w:pPr>
+            <w:r>
+              <w:t xml:space="preserve">0.033</w:t>
             </w:r>
           </w:p>
         </w:tc>
@@ -2926,18 +2346,18 @@
               <w:jc w:val="center"/>
             </w:pPr>
             <w:r>
-              <w:t xml:space="preserve">19.26</w:t>
-            </w:r>
-          </w:p>
-        </w:tc>
-        <w:tc>
-          <w:p>
-            <w:pPr>
-              <w:pStyle w:val="Compact"/>
-              <w:jc w:val="center"/>
-            </w:pPr>
-            <w:r>
-              <w:t xml:space="preserve">0.00</w:t>
+              <w:t xml:space="preserve">19.3</w:t>
+            </w:r>
+          </w:p>
+        </w:tc>
+        <w:tc>
+          <w:p>
+            <w:pPr>
+              <w:pStyle w:val="Compact"/>
+              <w:jc w:val="center"/>
+            </w:pPr>
+            <w:r>
+              <w:t xml:space="preserve">0.000</w:t>
             </w:r>
           </w:p>
         </w:tc>
@@ -3005,18 +2425,18 @@
               <w:jc w:val="center"/>
             </w:pPr>
             <w:r>
-              <w:t xml:space="preserve">3.91</w:t>
-            </w:r>
-          </w:p>
-        </w:tc>
-        <w:tc>
-          <w:p>
-            <w:pPr>
-              <w:pStyle w:val="Compact"/>
-              <w:jc w:val="center"/>
-            </w:pPr>
-            <w:r>
-              <w:t xml:space="preserve">0.03</w:t>
+              <w:t xml:space="preserve">3.9</w:t>
+            </w:r>
+          </w:p>
+        </w:tc>
+        <w:tc>
+          <w:p>
+            <w:pPr>
+              <w:pStyle w:val="Compact"/>
+              <w:jc w:val="center"/>
+            </w:pPr>
+            <w:r>
+              <w:t xml:space="preserve">0.027</w:t>
             </w:r>
           </w:p>
         </w:tc>
@@ -3084,18 +2504,18 @@
               <w:jc w:val="center"/>
             </w:pPr>
             <w:r>
-              <w:t xml:space="preserve">5.35</w:t>
-            </w:r>
-          </w:p>
-        </w:tc>
-        <w:tc>
-          <w:p>
-            <w:pPr>
-              <w:pStyle w:val="Compact"/>
-              <w:jc w:val="center"/>
-            </w:pPr>
-            <w:r>
-              <w:t xml:space="preserve">0.01</w:t>
+              <w:t xml:space="preserve">5.4</w:t>
+            </w:r>
+          </w:p>
+        </w:tc>
+        <w:tc>
+          <w:p>
+            <w:pPr>
+              <w:pStyle w:val="Compact"/>
+              <w:jc w:val="center"/>
+            </w:pPr>
+            <w:r>
+              <w:t xml:space="preserve">0.008</w:t>
             </w:r>
           </w:p>
         </w:tc>
@@ -3112,9 +2532,9 @@
       <w:pPr>
         <w:pStyle w:val="Heading3"/>
       </w:pPr>
-      <w:bookmarkStart w:id="25" w:name="Xf272371419d1f607bd3daa09a3a6d76b3e91ae2"/>
-      <w:r>
-        <w:t xml:space="preserve">Table 6. Multiple comparison Bromus inflorescence numbers. P-values are adjusted by Sidak method for three tests.</w:t>
+      <w:bookmarkStart w:id="25" w:name="X99b1e3cef381e66c5c83e40f20c865857e4e682"/>
+      <w:r>
+        <w:t xml:space="preserve">Table 6. Multiple comparison Bromus inflorescence numbers. Results are given on the log (not the response) scale. P-values are adjusted by Sidak method for three tests.</w:t>
       </w:r>
       <w:bookmarkEnd w:id="25"/>
     </w:p>
@@ -3125,14 +2545,13 @@
         <w:tblLook w:firstRow="1"/>
       </w:tblPr>
       <w:tblGrid>
-        <w:gridCol w:w="1225"/>
-        <w:gridCol w:w="1414"/>
-        <w:gridCol w:w="1037"/>
-        <w:gridCol w:w="1037"/>
-        <w:gridCol w:w="1131"/>
-        <w:gridCol w:w="565"/>
-        <w:gridCol w:w="754"/>
-        <w:gridCol w:w="754"/>
+        <w:gridCol w:w="2576"/>
+        <w:gridCol w:w="1049"/>
+        <w:gridCol w:w="1049"/>
+        <w:gridCol w:w="1145"/>
+        <w:gridCol w:w="572"/>
+        <w:gridCol w:w="763"/>
+        <w:gridCol w:w="763"/>
       </w:tblGrid>
       <w:tr>
         <w:trPr>
@@ -3151,7 +2570,7 @@
               <w:jc w:val="center"/>
             </w:pPr>
             <w:r>
-              <w:t xml:space="preserve">level1</w:t>
+              <w:t xml:space="preserve">Contrast</w:t>
             </w:r>
           </w:p>
         </w:tc>
@@ -3168,7 +2587,7 @@
               <w:jc w:val="center"/>
             </w:pPr>
             <w:r>
-              <w:t xml:space="preserve">level2</w:t>
+              <w:t xml:space="preserve">position</w:t>
             </w:r>
           </w:p>
         </w:tc>
@@ -3185,7 +2604,7 @@
               <w:jc w:val="center"/>
             </w:pPr>
             <w:r>
-              <w:t xml:space="preserve">position</w:t>
+              <w:t xml:space="preserve">estimate</w:t>
             </w:r>
           </w:p>
         </w:tc>
@@ -3202,7 +2621,7 @@
               <w:jc w:val="center"/>
             </w:pPr>
             <w:r>
-              <w:t xml:space="preserve">estimate</w:t>
+              <w:t xml:space="preserve">std.error</w:t>
             </w:r>
           </w:p>
         </w:tc>
@@ -3219,7 +2638,7 @@
               <w:jc w:val="center"/>
             </w:pPr>
             <w:r>
-              <w:t xml:space="preserve">std.error</w:t>
+              <w:t xml:space="preserve">df</w:t>
             </w:r>
           </w:p>
         </w:tc>
@@ -3236,7 +2655,7 @@
               <w:jc w:val="center"/>
             </w:pPr>
             <w:r>
-              <w:t xml:space="preserve">df</w:t>
+              <w:t xml:space="preserve">z-val</w:t>
             </w:r>
           </w:p>
         </w:tc>
@@ -3253,23 +2672,6 @@
               <w:jc w:val="center"/>
             </w:pPr>
             <w:r>
-              <w:t xml:space="preserve">z-val</w:t>
-            </w:r>
-          </w:p>
-        </w:tc>
-        <w:tc>
-          <w:tcPr>
-            <w:tcBorders>
-              <w:bottom w:val="single"/>
-            </w:tcBorders>
-            <w:vAlign w:val="bottom"/>
-          </w:tcPr>
-          <w:p>
-            <w:pPr>
-              <w:pStyle w:val="Compact"/>
-              <w:jc w:val="center"/>
-            </w:pPr>
-            <w:r>
               <w:t xml:space="preserve">p-val</w:t>
             </w:r>
           </w:p>
@@ -3283,18 +2685,7 @@
               <w:jc w:val="center"/>
             </w:pPr>
             <w:r>
-              <w:t xml:space="preserve">Moss patch</w:t>
-            </w:r>
-          </w:p>
-        </w:tc>
-        <w:tc>
-          <w:p>
-            <w:pPr>
-              <w:pStyle w:val="Compact"/>
-              <w:jc w:val="center"/>
-            </w:pPr>
-            <w:r>
-              <w:t xml:space="preserve">Bare sand</w:t>
+              <w:t xml:space="preserve">Moss - Bare sand</w:t>
             </w:r>
           </w:p>
         </w:tc>
@@ -3349,18 +2740,18 @@
               <w:jc w:val="center"/>
             </w:pPr>
             <w:r>
-              <w:t xml:space="preserve">-3.04</w:t>
-            </w:r>
-          </w:p>
-        </w:tc>
-        <w:tc>
-          <w:p>
-            <w:pPr>
-              <w:pStyle w:val="Compact"/>
-              <w:jc w:val="center"/>
-            </w:pPr>
-            <w:r>
-              <w:t xml:space="preserve">0.01</w:t>
+              <w:t xml:space="preserve">-3.0</w:t>
+            </w:r>
+          </w:p>
+        </w:tc>
+        <w:tc>
+          <w:p>
+            <w:pPr>
+              <w:pStyle w:val="Compact"/>
+              <w:jc w:val="center"/>
+            </w:pPr>
+            <w:r>
+              <w:t xml:space="preserve">0.007</w:t>
             </w:r>
           </w:p>
         </w:tc>
@@ -3373,18 +2764,7 @@
               <w:jc w:val="center"/>
             </w:pPr>
             <w:r>
-              <w:t xml:space="preserve">Moss patch</w:t>
-            </w:r>
-          </w:p>
-        </w:tc>
-        <w:tc>
-          <w:p>
-            <w:pPr>
-              <w:pStyle w:val="Compact"/>
-              <w:jc w:val="center"/>
-            </w:pPr>
-            <w:r>
-              <w:t xml:space="preserve">Moss removed</w:t>
+              <w:t xml:space="preserve">Moss - Moss removed</w:t>
             </w:r>
           </w:p>
         </w:tc>
@@ -3439,18 +2819,18 @@
               <w:jc w:val="center"/>
             </w:pPr>
             <w:r>
-              <w:t xml:space="preserve">-0.34</w:t>
-            </w:r>
-          </w:p>
-        </w:tc>
-        <w:tc>
-          <w:p>
-            <w:pPr>
-              <w:pStyle w:val="Compact"/>
-              <w:jc w:val="center"/>
-            </w:pPr>
-            <w:r>
-              <w:t xml:space="preserve">0.98</w:t>
+              <w:t xml:space="preserve">-0.3</w:t>
+            </w:r>
+          </w:p>
+        </w:tc>
+        <w:tc>
+          <w:p>
+            <w:pPr>
+              <w:pStyle w:val="Compact"/>
+              <w:jc w:val="center"/>
+            </w:pPr>
+            <w:r>
+              <w:t xml:space="preserve">0.981</w:t>
             </w:r>
           </w:p>
         </w:tc>
@@ -3463,18 +2843,7 @@
               <w:jc w:val="center"/>
             </w:pPr>
             <w:r>
-              <w:t xml:space="preserve">Bare sand</w:t>
-            </w:r>
-          </w:p>
-        </w:tc>
-        <w:tc>
-          <w:p>
-            <w:pPr>
-              <w:pStyle w:val="Compact"/>
-              <w:jc w:val="center"/>
-            </w:pPr>
-            <w:r>
-              <w:t xml:space="preserve">Moss removed</w:t>
+              <w:t xml:space="preserve">Bare sand - Moss removed</w:t>
             </w:r>
           </w:p>
         </w:tc>
@@ -3529,18 +2898,18 @@
               <w:jc w:val="center"/>
             </w:pPr>
             <w:r>
-              <w:t xml:space="preserve">3.02</w:t>
-            </w:r>
-          </w:p>
-        </w:tc>
-        <w:tc>
-          <w:p>
-            <w:pPr>
-              <w:pStyle w:val="Compact"/>
-              <w:jc w:val="center"/>
-            </w:pPr>
-            <w:r>
-              <w:t xml:space="preserve">0.01</w:t>
+              <w:t xml:space="preserve">3.0</w:t>
+            </w:r>
+          </w:p>
+        </w:tc>
+        <w:tc>
+          <w:p>
+            <w:pPr>
+              <w:pStyle w:val="Compact"/>
+              <w:jc w:val="center"/>
+            </w:pPr>
+            <w:r>
+              <w:t xml:space="preserve">0.008</w:t>
             </w:r>
           </w:p>
         </w:tc>
@@ -3553,18 +2922,7 @@
               <w:jc w:val="center"/>
             </w:pPr>
             <w:r>
-              <w:t xml:space="preserve">Moss patch</w:t>
-            </w:r>
-          </w:p>
-        </w:tc>
-        <w:tc>
-          <w:p>
-            <w:pPr>
-              <w:pStyle w:val="Compact"/>
-              <w:jc w:val="center"/>
-            </w:pPr>
-            <w:r>
-              <w:t xml:space="preserve">Bare sand</w:t>
+              <w:t xml:space="preserve">Moss - Bare sand</w:t>
             </w:r>
           </w:p>
         </w:tc>
@@ -3619,18 +2977,18 @@
               <w:jc w:val="center"/>
             </w:pPr>
             <w:r>
-              <w:t xml:space="preserve">-0.36</w:t>
-            </w:r>
-          </w:p>
-        </w:tc>
-        <w:tc>
-          <w:p>
-            <w:pPr>
-              <w:pStyle w:val="Compact"/>
-              <w:jc w:val="center"/>
-            </w:pPr>
-            <w:r>
-              <w:t xml:space="preserve">0.98</w:t>
+              <w:t xml:space="preserve">-0.4</w:t>
+            </w:r>
+          </w:p>
+        </w:tc>
+        <w:tc>
+          <w:p>
+            <w:pPr>
+              <w:pStyle w:val="Compact"/>
+              <w:jc w:val="center"/>
+            </w:pPr>
+            <w:r>
+              <w:t xml:space="preserve">0.978</w:t>
             </w:r>
           </w:p>
         </w:tc>
@@ -3643,18 +3001,7 @@
               <w:jc w:val="center"/>
             </w:pPr>
             <w:r>
-              <w:t xml:space="preserve">Moss patch</w:t>
-            </w:r>
-          </w:p>
-        </w:tc>
-        <w:tc>
-          <w:p>
-            <w:pPr>
-              <w:pStyle w:val="Compact"/>
-              <w:jc w:val="center"/>
-            </w:pPr>
-            <w:r>
-              <w:t xml:space="preserve">Moss removed</w:t>
+              <w:t xml:space="preserve">Moss - Moss removed</w:t>
             </w:r>
           </w:p>
         </w:tc>
@@ -3709,18 +3056,18 @@
               <w:jc w:val="center"/>
             </w:pPr>
             <w:r>
-              <w:t xml:space="preserve">0.25</w:t>
-            </w:r>
-          </w:p>
-        </w:tc>
-        <w:tc>
-          <w:p>
-            <w:pPr>
-              <w:pStyle w:val="Compact"/>
-              <w:jc w:val="center"/>
-            </w:pPr>
-            <w:r>
-              <w:t xml:space="preserve">0.99</w:t>
+              <w:t xml:space="preserve">0.3</w:t>
+            </w:r>
+          </w:p>
+        </w:tc>
+        <w:tc>
+          <w:p>
+            <w:pPr>
+              <w:pStyle w:val="Compact"/>
+              <w:jc w:val="center"/>
+            </w:pPr>
+            <w:r>
+              <w:t xml:space="preserve">0.992</w:t>
             </w:r>
           </w:p>
         </w:tc>
@@ -3733,18 +3080,7 @@
               <w:jc w:val="center"/>
             </w:pPr>
             <w:r>
-              <w:t xml:space="preserve">Bare sand</w:t>
-            </w:r>
-          </w:p>
-        </w:tc>
-        <w:tc>
-          <w:p>
-            <w:pPr>
-              <w:pStyle w:val="Compact"/>
-              <w:jc w:val="center"/>
-            </w:pPr>
-            <w:r>
-              <w:t xml:space="preserve">Moss removed</w:t>
+              <w:t xml:space="preserve">Bare sand - Moss removed</w:t>
             </w:r>
           </w:p>
         </w:tc>
@@ -3799,18 +3135,18 @@
               <w:jc w:val="center"/>
             </w:pPr>
             <w:r>
-              <w:t xml:space="preserve">0.58</w:t>
-            </w:r>
-          </w:p>
-        </w:tc>
-        <w:tc>
-          <w:p>
-            <w:pPr>
-              <w:pStyle w:val="Compact"/>
-              <w:jc w:val="center"/>
-            </w:pPr>
-            <w:r>
-              <w:t xml:space="preserve">0.92</w:t>
+              <w:t xml:space="preserve">0.6</w:t>
+            </w:r>
+          </w:p>
+        </w:tc>
+        <w:tc>
+          <w:p>
+            <w:pPr>
+              <w:pStyle w:val="Compact"/>
+              <w:jc w:val="center"/>
+            </w:pPr>
+            <w:r>
+              <w:t xml:space="preserve">0.916</w:t>
             </w:r>
           </w:p>
         </w:tc>
@@ -3840,14 +3176,13 @@
         <w:tblLook w:firstRow="1"/>
       </w:tblPr>
       <w:tblGrid>
-        <w:gridCol w:w="1911"/>
-        <w:gridCol w:w="455"/>
-        <w:gridCol w:w="819"/>
-        <w:gridCol w:w="910"/>
-        <w:gridCol w:w="1001"/>
-        <w:gridCol w:w="1001"/>
-        <w:gridCol w:w="455"/>
-        <w:gridCol w:w="1365"/>
+        <w:gridCol w:w="2028"/>
+        <w:gridCol w:w="869"/>
+        <w:gridCol w:w="965"/>
+        <w:gridCol w:w="1062"/>
+        <w:gridCol w:w="1062"/>
+        <w:gridCol w:w="482"/>
+        <w:gridCol w:w="1448"/>
       </w:tblGrid>
       <w:tr>
         <w:trPr>
@@ -3867,23 +3202,6 @@
             </w:pPr>
             <w:r>
               <w:t xml:space="preserve">term</w:t>
-            </w:r>
-          </w:p>
-        </w:tc>
-        <w:tc>
-          <w:tcPr>
-            <w:tcBorders>
-              <w:bottom w:val="single"/>
-            </w:tcBorders>
-            <w:vAlign w:val="bottom"/>
-          </w:tcPr>
-          <w:p>
-            <w:pPr>
-              <w:pStyle w:val="Compact"/>
-              <w:jc w:val="center"/>
-            </w:pPr>
-            <w:r>
-              <w:t xml:space="preserve">df</w:t>
             </w:r>
           </w:p>
         </w:tc>
@@ -4037,17 +3355,6 @@
               <w:jc w:val="center"/>
             </w:pPr>
             <w:r>
-              <w:t xml:space="preserve">2</w:t>
-            </w:r>
-          </w:p>
-        </w:tc>
-        <w:tc>
-          <w:p>
-            <w:pPr>
-              <w:pStyle w:val="Compact"/>
-              <w:jc w:val="center"/>
-            </w:pPr>
-            <w:r>
               <w:t xml:space="preserve">237.68</w:t>
             </w:r>
           </w:p>
@@ -4127,17 +3434,6 @@
               <w:jc w:val="center"/>
             </w:pPr>
             <w:r>
-              <w:t xml:space="preserve">3</w:t>
-            </w:r>
-          </w:p>
-        </w:tc>
-        <w:tc>
-          <w:p>
-            <w:pPr>
-              <w:pStyle w:val="Compact"/>
-              <w:jc w:val="center"/>
-            </w:pPr>
-            <w:r>
               <w:t xml:space="preserve">236.07</w:t>
             </w:r>
           </w:p>
@@ -4193,7 +3489,7 @@
               <w:jc w:val="center"/>
             </w:pPr>
             <w:r>
-              <w:t xml:space="preserve">0.06</w:t>
+              <w:t xml:space="preserve">0.058</w:t>
             </w:r>
           </w:p>
         </w:tc>
@@ -4217,17 +3513,6 @@
               <w:jc w:val="center"/>
             </w:pPr>
             <w:r>
-              <w:t xml:space="preserve">5</w:t>
-            </w:r>
-          </w:p>
-        </w:tc>
-        <w:tc>
-          <w:p>
-            <w:pPr>
-              <w:pStyle w:val="Compact"/>
-              <w:jc w:val="center"/>
-            </w:pPr>
-            <w:r>
               <w:t xml:space="preserve">207.10</w:t>
             </w:r>
           </w:p>
@@ -4283,7 +3568,7 @@
               <w:jc w:val="center"/>
             </w:pPr>
             <w:r>
-              <w:t xml:space="preserve">0.00</w:t>
+              <w:t xml:space="preserve">0.000</w:t>
             </w:r>
           </w:p>
         </w:tc>
@@ -4307,17 +3592,6 @@
               <w:jc w:val="center"/>
             </w:pPr>
             <w:r>
-              <w:t xml:space="preserve">7</w:t>
-            </w:r>
-          </w:p>
-        </w:tc>
-        <w:tc>
-          <w:p>
-            <w:pPr>
-              <w:pStyle w:val="Compact"/>
-              <w:jc w:val="center"/>
-            </w:pPr>
-            <w:r>
               <w:t xml:space="preserve">210.53</w:t>
             </w:r>
           </w:p>
@@ -4373,7 +3647,7 @@
               <w:jc w:val="center"/>
             </w:pPr>
             <w:r>
-              <w:t xml:space="preserve">0.75</w:t>
+              <w:t xml:space="preserve">0.750</w:t>
             </w:r>
           </w:p>
         </w:tc>
@@ -4390,9 +3664,9 @@
       <w:pPr>
         <w:pStyle w:val="Heading3"/>
       </w:pPr>
-      <w:bookmarkStart w:id="27" w:name="X4728a16a707689f194913143e453da87be92c11"/>
-      <w:r>
-        <w:t xml:space="preserve">Table 8. Multiple comparison for Vulpia survival. P-values are adjusted by Sidak method for three tests.</w:t>
+      <w:bookmarkStart w:id="27" w:name="X97fa10ee4d35c3e91f2dbd94f83eb2eb88c3568"/>
+      <w:r>
+        <w:t xml:space="preserve">Table 8. Multiple comparison for Vulpia survival. Results are given on the log odds ratio (not the response) scale. P-values are adjusted by Sidak method for three tests.</w:t>
       </w:r>
       <w:bookmarkEnd w:id="27"/>
     </w:p>
@@ -4403,14 +3677,12 @@
         <w:tblLook w:firstRow="1"/>
       </w:tblPr>
       <w:tblGrid>
-        <w:gridCol w:w="1225"/>
-        <w:gridCol w:w="1414"/>
-        <w:gridCol w:w="1037"/>
-        <w:gridCol w:w="1037"/>
-        <w:gridCol w:w="1131"/>
-        <w:gridCol w:w="565"/>
-        <w:gridCol w:w="754"/>
-        <w:gridCol w:w="754"/>
+        <w:gridCol w:w="2970"/>
+        <w:gridCol w:w="1210"/>
+        <w:gridCol w:w="1320"/>
+        <w:gridCol w:w="660"/>
+        <w:gridCol w:w="880"/>
+        <w:gridCol w:w="880"/>
       </w:tblGrid>
       <w:tr>
         <w:trPr>
@@ -4429,7 +3701,7 @@
               <w:jc w:val="center"/>
             </w:pPr>
             <w:r>
-              <w:t xml:space="preserve">level1</w:t>
+              <w:t xml:space="preserve">Contrast</w:t>
             </w:r>
           </w:p>
         </w:tc>
@@ -4446,7 +3718,7 @@
               <w:jc w:val="center"/>
             </w:pPr>
             <w:r>
-              <w:t xml:space="preserve">level2</w:t>
+              <w:t xml:space="preserve">estimate</w:t>
             </w:r>
           </w:p>
         </w:tc>
@@ -4463,7 +3735,7 @@
               <w:jc w:val="center"/>
             </w:pPr>
             <w:r>
-              <w:t xml:space="preserve">position</w:t>
+              <w:t xml:space="preserve">std.error</w:t>
             </w:r>
           </w:p>
         </w:tc>
@@ -4480,7 +3752,7 @@
               <w:jc w:val="center"/>
             </w:pPr>
             <w:r>
-              <w:t xml:space="preserve">estimate</w:t>
+              <w:t xml:space="preserve">df</w:t>
             </w:r>
           </w:p>
         </w:tc>
@@ -4497,7 +3769,7 @@
               <w:jc w:val="center"/>
             </w:pPr>
             <w:r>
-              <w:t xml:space="preserve">std.error</w:t>
+              <w:t xml:space="preserve">z-val</w:t>
             </w:r>
           </w:p>
         </w:tc>
@@ -4514,40 +3786,6 @@
               <w:jc w:val="center"/>
             </w:pPr>
             <w:r>
-              <w:t xml:space="preserve">df</w:t>
-            </w:r>
-          </w:p>
-        </w:tc>
-        <w:tc>
-          <w:tcPr>
-            <w:tcBorders>
-              <w:bottom w:val="single"/>
-            </w:tcBorders>
-            <w:vAlign w:val="bottom"/>
-          </w:tcPr>
-          <w:p>
-            <w:pPr>
-              <w:pStyle w:val="Compact"/>
-              <w:jc w:val="center"/>
-            </w:pPr>
-            <w:r>
-              <w:t xml:space="preserve">z-val</w:t>
-            </w:r>
-          </w:p>
-        </w:tc>
-        <w:tc>
-          <w:tcPr>
-            <w:tcBorders>
-              <w:bottom w:val="single"/>
-            </w:tcBorders>
-            <w:vAlign w:val="bottom"/>
-          </w:tcPr>
-          <w:p>
-            <w:pPr>
-              <w:pStyle w:val="Compact"/>
-              <w:jc w:val="center"/>
-            </w:pPr>
-            <w:r>
               <w:t xml:space="preserve">p-val</w:t>
             </w:r>
           </w:p>
@@ -4561,51 +3799,29 @@
               <w:jc w:val="center"/>
             </w:pPr>
             <w:r>
-              <w:t xml:space="preserve">Moss patch</w:t>
-            </w:r>
-          </w:p>
-        </w:tc>
-        <w:tc>
-          <w:p>
-            <w:pPr>
-              <w:pStyle w:val="Compact"/>
-              <w:jc w:val="center"/>
-            </w:pPr>
-            <w:r>
-              <w:t xml:space="preserve">Bare sand</w:t>
-            </w:r>
-          </w:p>
-        </w:tc>
-        <w:tc>
-          <w:p>
-            <w:pPr>
-              <w:pStyle w:val="Compact"/>
-              <w:jc w:val="center"/>
-            </w:pPr>
-            <w:r>
-              <w:t xml:space="preserve">SE</w:t>
-            </w:r>
-          </w:p>
-        </w:tc>
-        <w:tc>
-          <w:p>
-            <w:pPr>
-              <w:pStyle w:val="Compact"/>
-              <w:jc w:val="center"/>
-            </w:pPr>
-            <w:r>
-              <w:t xml:space="preserve">1.36</w:t>
-            </w:r>
-          </w:p>
-        </w:tc>
-        <w:tc>
-          <w:p>
-            <w:pPr>
-              <w:pStyle w:val="Compact"/>
-              <w:jc w:val="center"/>
-            </w:pPr>
-            <w:r>
-              <w:t xml:space="preserve">0.46</w:t>
+              <w:t xml:space="preserve">Moss - Bare sand</w:t>
+            </w:r>
+          </w:p>
+        </w:tc>
+        <w:tc>
+          <w:p>
+            <w:pPr>
+              <w:pStyle w:val="Compact"/>
+              <w:jc w:val="center"/>
+            </w:pPr>
+            <w:r>
+              <w:t xml:space="preserve">1.24</w:t>
+            </w:r>
+          </w:p>
+        </w:tc>
+        <w:tc>
+          <w:p>
+            <w:pPr>
+              <w:pStyle w:val="Compact"/>
+              <w:jc w:val="center"/>
+            </w:pPr>
+            <w:r>
+              <w:t xml:space="preserve">0.33</w:t>
             </w:r>
           </w:p>
         </w:tc>
@@ -4627,18 +3843,18 @@
               <w:jc w:val="center"/>
             </w:pPr>
             <w:r>
-              <w:t xml:space="preserve">2.96</w:t>
-            </w:r>
-          </w:p>
-        </w:tc>
-        <w:tc>
-          <w:p>
-            <w:pPr>
-              <w:pStyle w:val="Compact"/>
-              <w:jc w:val="center"/>
-            </w:pPr>
-            <w:r>
-              <w:t xml:space="preserve">0.01</w:t>
+              <w:t xml:space="preserve">3.78</w:t>
+            </w:r>
+          </w:p>
+        </w:tc>
+        <w:tc>
+          <w:p>
+            <w:pPr>
+              <w:pStyle w:val="Compact"/>
+              <w:jc w:val="center"/>
+            </w:pPr>
+            <w:r>
+              <w:t xml:space="preserve">0.000</w:t>
             </w:r>
           </w:p>
         </w:tc>
@@ -4651,51 +3867,29 @@
               <w:jc w:val="center"/>
             </w:pPr>
             <w:r>
-              <w:t xml:space="preserve">Moss patch</w:t>
-            </w:r>
-          </w:p>
-        </w:tc>
-        <w:tc>
-          <w:p>
-            <w:pPr>
-              <w:pStyle w:val="Compact"/>
-              <w:jc w:val="center"/>
-            </w:pPr>
-            <w:r>
-              <w:t xml:space="preserve">Moss removed</w:t>
-            </w:r>
-          </w:p>
-        </w:tc>
-        <w:tc>
-          <w:p>
-            <w:pPr>
-              <w:pStyle w:val="Compact"/>
-              <w:jc w:val="center"/>
-            </w:pPr>
-            <w:r>
-              <w:t xml:space="preserve">SE</w:t>
-            </w:r>
-          </w:p>
-        </w:tc>
-        <w:tc>
-          <w:p>
-            <w:pPr>
-              <w:pStyle w:val="Compact"/>
-              <w:jc w:val="center"/>
-            </w:pPr>
-            <w:r>
-              <w:t xml:space="preserve">2.09</w:t>
-            </w:r>
-          </w:p>
-        </w:tc>
-        <w:tc>
-          <w:p>
-            <w:pPr>
-              <w:pStyle w:val="Compact"/>
-              <w:jc w:val="center"/>
-            </w:pPr>
-            <w:r>
-              <w:t xml:space="preserve">0.51</w:t>
+              <w:t xml:space="preserve">Moss - Moss removed</w:t>
+            </w:r>
+          </w:p>
+        </w:tc>
+        <w:tc>
+          <w:p>
+            <w:pPr>
+              <w:pStyle w:val="Compact"/>
+              <w:jc w:val="center"/>
+            </w:pPr>
+            <w:r>
+              <w:t xml:space="preserve">1.82</w:t>
+            </w:r>
+          </w:p>
+        </w:tc>
+        <w:tc>
+          <w:p>
+            <w:pPr>
+              <w:pStyle w:val="Compact"/>
+              <w:jc w:val="center"/>
+            </w:pPr>
+            <w:r>
+              <w:t xml:space="preserve">0.34</w:t>
             </w:r>
           </w:p>
         </w:tc>
@@ -4717,18 +3911,18 @@
               <w:jc w:val="center"/>
             </w:pPr>
             <w:r>
-              <w:t xml:space="preserve">4.13</w:t>
-            </w:r>
-          </w:p>
-        </w:tc>
-        <w:tc>
-          <w:p>
-            <w:pPr>
-              <w:pStyle w:val="Compact"/>
-              <w:jc w:val="center"/>
-            </w:pPr>
-            <w:r>
-              <w:t xml:space="preserve">0.00</w:t>
+              <w:t xml:space="preserve">5.28</w:t>
+            </w:r>
+          </w:p>
+        </w:tc>
+        <w:tc>
+          <w:p>
+            <w:pPr>
+              <w:pStyle w:val="Compact"/>
+              <w:jc w:val="center"/>
+            </w:pPr>
+            <w:r>
+              <w:t xml:space="preserve">0.000</w:t>
             </w:r>
           </w:p>
         </w:tc>
@@ -4741,51 +3935,29 @@
               <w:jc w:val="center"/>
             </w:pPr>
             <w:r>
-              <w:t xml:space="preserve">Bare sand</w:t>
-            </w:r>
-          </w:p>
-        </w:tc>
-        <w:tc>
-          <w:p>
-            <w:pPr>
-              <w:pStyle w:val="Compact"/>
-              <w:jc w:val="center"/>
-            </w:pPr>
-            <w:r>
-              <w:t xml:space="preserve">Moss removed</w:t>
-            </w:r>
-          </w:p>
-        </w:tc>
-        <w:tc>
-          <w:p>
-            <w:pPr>
-              <w:pStyle w:val="Compact"/>
-              <w:jc w:val="center"/>
-            </w:pPr>
-            <w:r>
-              <w:t xml:space="preserve">SE</w:t>
-            </w:r>
-          </w:p>
-        </w:tc>
-        <w:tc>
-          <w:p>
-            <w:pPr>
-              <w:pStyle w:val="Compact"/>
-              <w:jc w:val="center"/>
-            </w:pPr>
-            <w:r>
-              <w:t xml:space="preserve">0.72</w:t>
-            </w:r>
-          </w:p>
-        </w:tc>
-        <w:tc>
-          <w:p>
-            <w:pPr>
-              <w:pStyle w:val="Compact"/>
-              <w:jc w:val="center"/>
-            </w:pPr>
-            <w:r>
-              <w:t xml:space="preserve">0.50</w:t>
+              <w:t xml:space="preserve">Bare sand - Moss removed</w:t>
+            </w:r>
+          </w:p>
+        </w:tc>
+        <w:tc>
+          <w:p>
+            <w:pPr>
+              <w:pStyle w:val="Compact"/>
+              <w:jc w:val="center"/>
+            </w:pPr>
+            <w:r>
+              <w:t xml:space="preserve">0.58</w:t>
+            </w:r>
+          </w:p>
+        </w:tc>
+        <w:tc>
+          <w:p>
+            <w:pPr>
+              <w:pStyle w:val="Compact"/>
+              <w:jc w:val="center"/>
+            </w:pPr>
+            <w:r>
+              <w:t xml:space="preserve">0.33</w:t>
             </w:r>
           </w:p>
         </w:tc>
@@ -4807,288 +3979,18 @@
               <w:jc w:val="center"/>
             </w:pPr>
             <w:r>
-              <w:t xml:space="preserve">1.45</w:t>
-            </w:r>
-          </w:p>
-        </w:tc>
-        <w:tc>
-          <w:p>
-            <w:pPr>
-              <w:pStyle w:val="Compact"/>
-              <w:jc w:val="center"/>
-            </w:pPr>
-            <w:r>
-              <w:t xml:space="preserve">0.38</w:t>
-            </w:r>
-          </w:p>
-        </w:tc>
-      </w:tr>
-      <w:tr>
-        <w:tc>
-          <w:p>
-            <w:pPr>
-              <w:pStyle w:val="Compact"/>
-              <w:jc w:val="center"/>
-            </w:pPr>
-            <w:r>
-              <w:t xml:space="preserve">Moss patch</w:t>
-            </w:r>
-          </w:p>
-        </w:tc>
-        <w:tc>
-          <w:p>
-            <w:pPr>
-              <w:pStyle w:val="Compact"/>
-              <w:jc w:val="center"/>
-            </w:pPr>
-            <w:r>
-              <w:t xml:space="preserve">Bare sand</w:t>
-            </w:r>
-          </w:p>
-        </w:tc>
-        <w:tc>
-          <w:p>
-            <w:pPr>
-              <w:pStyle w:val="Compact"/>
-              <w:jc w:val="center"/>
-            </w:pPr>
-            <w:r>
-              <w:t xml:space="preserve">NW</w:t>
-            </w:r>
-          </w:p>
-        </w:tc>
-        <w:tc>
-          <w:p>
-            <w:pPr>
-              <w:pStyle w:val="Compact"/>
-              <w:jc w:val="center"/>
-            </w:pPr>
-            <w:r>
-              <w:t xml:space="preserve">1.10</w:t>
-            </w:r>
-          </w:p>
-        </w:tc>
-        <w:tc>
-          <w:p>
-            <w:pPr>
-              <w:pStyle w:val="Compact"/>
-              <w:jc w:val="center"/>
-            </w:pPr>
-            <w:r>
-              <w:t xml:space="preserve">0.46</w:t>
-            </w:r>
-          </w:p>
-        </w:tc>
-        <w:tc>
-          <w:p>
-            <w:pPr>
-              <w:pStyle w:val="Compact"/>
-              <w:jc w:val="center"/>
-            </w:pPr>
-            <w:r>
-              <w:t xml:space="preserve">Inf</w:t>
-            </w:r>
-          </w:p>
-        </w:tc>
-        <w:tc>
-          <w:p>
-            <w:pPr>
-              <w:pStyle w:val="Compact"/>
-              <w:jc w:val="center"/>
-            </w:pPr>
-            <w:r>
-              <w:t xml:space="preserve">2.39</w:t>
-            </w:r>
-          </w:p>
-        </w:tc>
-        <w:tc>
-          <w:p>
-            <w:pPr>
-              <w:pStyle w:val="Compact"/>
-              <w:jc w:val="center"/>
-            </w:pPr>
-            <w:r>
-              <w:t xml:space="preserve">0.05</w:t>
-            </w:r>
-          </w:p>
-        </w:tc>
-      </w:tr>
-      <w:tr>
-        <w:tc>
-          <w:p>
-            <w:pPr>
-              <w:pStyle w:val="Compact"/>
-              <w:jc w:val="center"/>
-            </w:pPr>
-            <w:r>
-              <w:t xml:space="preserve">Moss patch</w:t>
-            </w:r>
-          </w:p>
-        </w:tc>
-        <w:tc>
-          <w:p>
-            <w:pPr>
-              <w:pStyle w:val="Compact"/>
-              <w:jc w:val="center"/>
-            </w:pPr>
-            <w:r>
-              <w:t xml:space="preserve">Moss removed</w:t>
-            </w:r>
-          </w:p>
-        </w:tc>
-        <w:tc>
-          <w:p>
-            <w:pPr>
-              <w:pStyle w:val="Compact"/>
-              <w:jc w:val="center"/>
-            </w:pPr>
-            <w:r>
-              <w:t xml:space="preserve">NW</w:t>
-            </w:r>
-          </w:p>
-        </w:tc>
-        <w:tc>
-          <w:p>
-            <w:pPr>
-              <w:pStyle w:val="Compact"/>
-              <w:jc w:val="center"/>
-            </w:pPr>
-            <w:r>
-              <w:t xml:space="preserve">1.57</w:t>
-            </w:r>
-          </w:p>
-        </w:tc>
-        <w:tc>
-          <w:p>
-            <w:pPr>
-              <w:pStyle w:val="Compact"/>
-              <w:jc w:val="center"/>
-            </w:pPr>
-            <w:r>
-              <w:t xml:space="preserve">0.47</w:t>
-            </w:r>
-          </w:p>
-        </w:tc>
-        <w:tc>
-          <w:p>
-            <w:pPr>
-              <w:pStyle w:val="Compact"/>
-              <w:jc w:val="center"/>
-            </w:pPr>
-            <w:r>
-              <w:t xml:space="preserve">Inf</w:t>
-            </w:r>
-          </w:p>
-        </w:tc>
-        <w:tc>
-          <w:p>
-            <w:pPr>
-              <w:pStyle w:val="Compact"/>
-              <w:jc w:val="center"/>
-            </w:pPr>
-            <w:r>
-              <w:t xml:space="preserve">3.36</w:t>
-            </w:r>
-          </w:p>
-        </w:tc>
-        <w:tc>
-          <w:p>
-            <w:pPr>
-              <w:pStyle w:val="Compact"/>
-              <w:jc w:val="center"/>
-            </w:pPr>
-            <w:r>
-              <w:t xml:space="preserve">0.00</w:t>
-            </w:r>
-          </w:p>
-        </w:tc>
-      </w:tr>
-      <w:tr>
-        <w:tc>
-          <w:p>
-            <w:pPr>
-              <w:pStyle w:val="Compact"/>
-              <w:jc w:val="center"/>
-            </w:pPr>
-            <w:r>
-              <w:t xml:space="preserve">Bare sand</w:t>
-            </w:r>
-          </w:p>
-        </w:tc>
-        <w:tc>
-          <w:p>
-            <w:pPr>
-              <w:pStyle w:val="Compact"/>
-              <w:jc w:val="center"/>
-            </w:pPr>
-            <w:r>
-              <w:t xml:space="preserve">Moss removed</w:t>
-            </w:r>
-          </w:p>
-        </w:tc>
-        <w:tc>
-          <w:p>
-            <w:pPr>
-              <w:pStyle w:val="Compact"/>
-              <w:jc w:val="center"/>
-            </w:pPr>
-            <w:r>
-              <w:t xml:space="preserve">NW</w:t>
-            </w:r>
-          </w:p>
-        </w:tc>
-        <w:tc>
-          <w:p>
-            <w:pPr>
-              <w:pStyle w:val="Compact"/>
-              <w:jc w:val="center"/>
-            </w:pPr>
-            <w:r>
-              <w:t xml:space="preserve">0.47</w:t>
-            </w:r>
-          </w:p>
-        </w:tc>
-        <w:tc>
-          <w:p>
-            <w:pPr>
-              <w:pStyle w:val="Compact"/>
-              <w:jc w:val="center"/>
-            </w:pPr>
-            <w:r>
-              <w:t xml:space="preserve">0.44</w:t>
-            </w:r>
-          </w:p>
-        </w:tc>
-        <w:tc>
-          <w:p>
-            <w:pPr>
-              <w:pStyle w:val="Compact"/>
-              <w:jc w:val="center"/>
-            </w:pPr>
-            <w:r>
-              <w:t xml:space="preserve">Inf</w:t>
-            </w:r>
-          </w:p>
-        </w:tc>
-        <w:tc>
-          <w:p>
-            <w:pPr>
-              <w:pStyle w:val="Compact"/>
-              <w:jc w:val="center"/>
-            </w:pPr>
-            <w:r>
-              <w:t xml:space="preserve">1.08</w:t>
-            </w:r>
-          </w:p>
-        </w:tc>
-        <w:tc>
-          <w:p>
-            <w:pPr>
-              <w:pStyle w:val="Compact"/>
-              <w:jc w:val="center"/>
-            </w:pPr>
-            <w:r>
-              <w:t xml:space="preserve">0.63</w:t>
+              <w:t xml:space="preserve">1.77</w:t>
+            </w:r>
+          </w:p>
+        </w:tc>
+        <w:tc>
+          <w:p>
+            <w:pPr>
+              <w:pStyle w:val="Compact"/>
+              <w:jc w:val="center"/>
+            </w:pPr>
+            <w:r>
+              <w:t xml:space="preserve">0.215</w:t>
             </w:r>
           </w:p>
         </w:tc>
@@ -5129,14 +4031,13 @@
         <w:tblLook w:firstRow="1"/>
       </w:tblPr>
       <w:tblGrid>
-        <w:gridCol w:w="1933"/>
-        <w:gridCol w:w="460"/>
-        <w:gridCol w:w="828"/>
-        <w:gridCol w:w="828"/>
-        <w:gridCol w:w="1013"/>
-        <w:gridCol w:w="1013"/>
-        <w:gridCol w:w="460"/>
-        <w:gridCol w:w="1381"/>
+        <w:gridCol w:w="2053"/>
+        <w:gridCol w:w="880"/>
+        <w:gridCol w:w="880"/>
+        <w:gridCol w:w="1075"/>
+        <w:gridCol w:w="1075"/>
+        <w:gridCol w:w="488"/>
+        <w:gridCol w:w="1466"/>
       </w:tblGrid>
       <w:tr>
         <w:trPr>
@@ -5156,23 +4057,6 @@
             </w:pPr>
             <w:r>
               <w:t xml:space="preserve">term</w:t>
-            </w:r>
-          </w:p>
-        </w:tc>
-        <w:tc>
-          <w:tcPr>
-            <w:tcBorders>
-              <w:bottom w:val="single"/>
-            </w:tcBorders>
-            <w:vAlign w:val="bottom"/>
-          </w:tcPr>
-          <w:p>
-            <w:pPr>
-              <w:pStyle w:val="Compact"/>
-              <w:jc w:val="center"/>
-            </w:pPr>
-            <w:r>
-              <w:t xml:space="preserve">df</w:t>
             </w:r>
           </w:p>
         </w:tc>
@@ -5326,17 +4210,6 @@
               <w:jc w:val="center"/>
             </w:pPr>
             <w:r>
-              <w:t xml:space="preserve">3</w:t>
-            </w:r>
-          </w:p>
-        </w:tc>
-        <w:tc>
-          <w:p>
-            <w:pPr>
-              <w:pStyle w:val="Compact"/>
-              <w:jc w:val="center"/>
-            </w:pPr>
-            <w:r>
               <w:t xml:space="preserve">137.16</w:t>
             </w:r>
           </w:p>
@@ -5416,17 +4289,6 @@
               <w:jc w:val="center"/>
             </w:pPr>
             <w:r>
-              <w:t xml:space="preserve">4</w:t>
-            </w:r>
-          </w:p>
-        </w:tc>
-        <w:tc>
-          <w:p>
-            <w:pPr>
-              <w:pStyle w:val="Compact"/>
-              <w:jc w:val="center"/>
-            </w:pPr>
-            <w:r>
               <w:t xml:space="preserve">138.95</w:t>
             </w:r>
           </w:p>
@@ -5482,7 +4344,7 @@
               <w:jc w:val="center"/>
             </w:pPr>
             <w:r>
-              <w:t xml:space="preserve">0.65</w:t>
+              <w:t xml:space="preserve">0.647</w:t>
             </w:r>
           </w:p>
         </w:tc>
@@ -5506,17 +4368,6 @@
               <w:jc w:val="center"/>
             </w:pPr>
             <w:r>
-              <w:t xml:space="preserve">6</w:t>
-            </w:r>
-          </w:p>
-        </w:tc>
-        <w:tc>
-          <w:p>
-            <w:pPr>
-              <w:pStyle w:val="Compact"/>
-              <w:jc w:val="center"/>
-            </w:pPr>
-            <w:r>
               <w:t xml:space="preserve">137.98</w:t>
             </w:r>
           </w:p>
@@ -5572,7 +4423,7 @@
               <w:jc w:val="center"/>
             </w:pPr>
             <w:r>
-              <w:t xml:space="preserve">0.08</w:t>
+              <w:t xml:space="preserve">0.083</w:t>
             </w:r>
           </w:p>
         </w:tc>
@@ -5596,17 +4447,6 @@
               <w:jc w:val="center"/>
             </w:pPr>
             <w:r>
-              <w:t xml:space="preserve">8</w:t>
-            </w:r>
-          </w:p>
-        </w:tc>
-        <w:tc>
-          <w:p>
-            <w:pPr>
-              <w:pStyle w:val="Compact"/>
-              <w:jc w:val="center"/>
-            </w:pPr>
-            <w:r>
               <w:t xml:space="preserve">140.80</w:t>
             </w:r>
           </w:p>
@@ -5662,7 +4502,7 @@
               <w:jc w:val="center"/>
             </w:pPr>
             <w:r>
-              <w:t xml:space="preserve">0.55</w:t>
+              <w:t xml:space="preserve">0.554</w:t>
             </w:r>
           </w:p>
         </w:tc>
@@ -5972,18 +4812,18 @@
               <w:jc w:val="center"/>
             </w:pPr>
             <w:r>
-              <w:t xml:space="preserve">0.53</w:t>
-            </w:r>
-          </w:p>
-        </w:tc>
-        <w:tc>
-          <w:p>
-            <w:pPr>
-              <w:pStyle w:val="Compact"/>
-              <w:jc w:val="center"/>
-            </w:pPr>
-            <w:r>
-              <w:t xml:space="preserve">0.47</w:t>
+              <w:t xml:space="preserve">0.5</w:t>
+            </w:r>
+          </w:p>
+        </w:tc>
+        <w:tc>
+          <w:p>
+            <w:pPr>
+              <w:pStyle w:val="Compact"/>
+              <w:jc w:val="center"/>
+            </w:pPr>
+            <w:r>
+              <w:t xml:space="preserve">0.471</w:t>
             </w:r>
           </w:p>
         </w:tc>
@@ -6051,18 +4891,18 @@
               <w:jc w:val="center"/>
             </w:pPr>
             <w:r>
-              <w:t xml:space="preserve">0.43</w:t>
-            </w:r>
-          </w:p>
-        </w:tc>
-        <w:tc>
-          <w:p>
-            <w:pPr>
-              <w:pStyle w:val="Compact"/>
-              <w:jc w:val="center"/>
-            </w:pPr>
-            <w:r>
-              <w:t xml:space="preserve">0.65</w:t>
+              <w:t xml:space="preserve">0.4</w:t>
+            </w:r>
+          </w:p>
+        </w:tc>
+        <w:tc>
+          <w:p>
+            <w:pPr>
+              <w:pStyle w:val="Compact"/>
+              <w:jc w:val="center"/>
+            </w:pPr>
+            <w:r>
+              <w:t xml:space="preserve">0.654</w:t>
             </w:r>
           </w:p>
         </w:tc>
@@ -6130,18 +4970,18 @@
               <w:jc w:val="center"/>
             </w:pPr>
             <w:r>
-              <w:t xml:space="preserve">0.18</w:t>
-            </w:r>
-          </w:p>
-        </w:tc>
-        <w:tc>
-          <w:p>
-            <w:pPr>
-              <w:pStyle w:val="Compact"/>
-              <w:jc w:val="center"/>
-            </w:pPr>
-            <w:r>
-              <w:t xml:space="preserve">0.83</w:t>
+              <w:t xml:space="preserve">0.2</w:t>
+            </w:r>
+          </w:p>
+        </w:tc>
+        <w:tc>
+          <w:p>
+            <w:pPr>
+              <w:pStyle w:val="Compact"/>
+              <w:jc w:val="center"/>
+            </w:pPr>
+            <w:r>
+              <w:t xml:space="preserve">0.833</w:t>
             </w:r>
           </w:p>
         </w:tc>
@@ -9880,6 +8720,85 @@
     <w:unhideWhenUsed/>
     <w:rsid w:val="00E0486E"/>
   </w:style>
+  <w:style w:type="table" w:styleId="PlainTable2">
+    <w:name w:val="Plain Table 2"/>
+    <w:basedOn w:val="TableNormal"/>
+    <w:rsid w:val="00230C3B"/>
+    <w:pPr>
+      <w:spacing w:after="0"/>
+    </w:pPr>
+    <w:tblPr>
+      <w:tblStyleRowBandSize w:val="1"/>
+      <w:tblStyleColBandSize w:val="1"/>
+      <w:tblBorders>
+        <w:top w:val="single" w:sz="4" w:space="0" w:color="7F7F7F" w:themeColor="text1" w:themeTint="80"/>
+        <w:bottom w:val="single" w:sz="4" w:space="0" w:color="7F7F7F" w:themeColor="text1" w:themeTint="80"/>
+      </w:tblBorders>
+    </w:tblPr>
+    <w:tblStylePr w:type="firstRow">
+      <w:rPr>
+        <w:b/>
+        <w:bCs/>
+      </w:rPr>
+      <w:tblPr/>
+      <w:tcPr>
+        <w:tcBorders>
+          <w:bottom w:val="single" w:sz="4" w:space="0" w:color="7F7F7F" w:themeColor="text1" w:themeTint="80"/>
+        </w:tcBorders>
+      </w:tcPr>
+    </w:tblStylePr>
+    <w:tblStylePr w:type="lastRow">
+      <w:rPr>
+        <w:b/>
+        <w:bCs/>
+      </w:rPr>
+      <w:tblPr/>
+      <w:tcPr>
+        <w:tcBorders>
+          <w:top w:val="single" w:sz="4" w:space="0" w:color="7F7F7F" w:themeColor="text1" w:themeTint="80"/>
+        </w:tcBorders>
+      </w:tcPr>
+    </w:tblStylePr>
+    <w:tblStylePr w:type="firstCol">
+      <w:rPr>
+        <w:b/>
+        <w:bCs/>
+      </w:rPr>
+    </w:tblStylePr>
+    <w:tblStylePr w:type="lastCol">
+      <w:rPr>
+        <w:b/>
+        <w:bCs/>
+      </w:rPr>
+    </w:tblStylePr>
+    <w:tblStylePr w:type="band1Vert">
+      <w:tblPr/>
+      <w:tcPr>
+        <w:tcBorders>
+          <w:left w:val="single" w:sz="4" w:space="0" w:color="7F7F7F" w:themeColor="text1" w:themeTint="80"/>
+          <w:right w:val="single" w:sz="4" w:space="0" w:color="7F7F7F" w:themeColor="text1" w:themeTint="80"/>
+        </w:tcBorders>
+      </w:tcPr>
+    </w:tblStylePr>
+    <w:tblStylePr w:type="band2Vert">
+      <w:tblPr/>
+      <w:tcPr>
+        <w:tcBorders>
+          <w:left w:val="single" w:sz="4" w:space="0" w:color="7F7F7F" w:themeColor="text1" w:themeTint="80"/>
+          <w:right w:val="single" w:sz="4" w:space="0" w:color="7F7F7F" w:themeColor="text1" w:themeTint="80"/>
+        </w:tcBorders>
+      </w:tcPr>
+    </w:tblStylePr>
+    <w:tblStylePr w:type="band1Horz">
+      <w:tblPr/>
+      <w:tcPr>
+        <w:tcBorders>
+          <w:top w:val="single" w:sz="4" w:space="0" w:color="7F7F7F" w:themeColor="text1" w:themeTint="80"/>
+          <w:bottom w:val="single" w:sz="4" w:space="0" w:color="7F7F7F" w:themeColor="text1" w:themeTint="80"/>
+        </w:tcBorders>
+      </w:tcPr>
+    </w:tblStylePr>
+  </w:style>
 </w:styles>
 </file>
 

</xml_diff>

<commit_message>
Add contrast letter tables to indicate pairwise diffs
</commit_message>
<xml_diff>
--- a/code/experiment_tables.docx
+++ b/code/experiment_tables.docx
@@ -580,13 +580,14 @@
         <w:tblLook w:firstRow="1"/>
       </w:tblPr>
       <w:tblGrid>
-        <w:gridCol w:w="2576"/>
-        <w:gridCol w:w="1049"/>
-        <w:gridCol w:w="1049"/>
-        <w:gridCol w:w="1145"/>
-        <w:gridCol w:w="572"/>
-        <w:gridCol w:w="763"/>
-        <w:gridCol w:w="763"/>
+        <w:gridCol w:w="1466"/>
+        <w:gridCol w:w="1075"/>
+        <w:gridCol w:w="880"/>
+        <w:gridCol w:w="684"/>
+        <w:gridCol w:w="586"/>
+        <w:gridCol w:w="1173"/>
+        <w:gridCol w:w="1173"/>
+        <w:gridCol w:w="880"/>
       </w:tblGrid>
       <w:tr>
         <w:trPr>
@@ -605,7 +606,7 @@
               <w:jc w:val="center"/>
             </w:pPr>
             <w:r>
-              <w:t xml:space="preserve">Contrast</w:t>
+              <w:t xml:space="preserve">treatment</w:t>
             </w:r>
           </w:p>
         </w:tc>
@@ -639,7 +640,7 @@
               <w:jc w:val="center"/>
             </w:pPr>
             <w:r>
-              <w:t xml:space="preserve">estimate</w:t>
+              <w:t xml:space="preserve">emmean</w:t>
             </w:r>
           </w:p>
         </w:tc>
@@ -656,7 +657,7 @@
               <w:jc w:val="center"/>
             </w:pPr>
             <w:r>
-              <w:t xml:space="preserve">std.error</w:t>
+              <w:t xml:space="preserve">SE</w:t>
             </w:r>
           </w:p>
         </w:tc>
@@ -690,7 +691,7 @@
               <w:jc w:val="center"/>
             </w:pPr>
             <w:r>
-              <w:t xml:space="preserve">z-val</w:t>
+              <w:t xml:space="preserve">asymp.LCL</w:t>
             </w:r>
           </w:p>
         </w:tc>
@@ -707,7 +708,24 @@
               <w:jc w:val="center"/>
             </w:pPr>
             <w:r>
-              <w:t xml:space="preserve">p-val</w:t>
+              <w:t xml:space="preserve">asymp.UCL</w:t>
+            </w:r>
+          </w:p>
+        </w:tc>
+        <w:tc>
+          <w:tcPr>
+            <w:tcBorders>
+              <w:bottom w:val="single"/>
+            </w:tcBorders>
+            <w:vAlign w:val="bottom"/>
+          </w:tcPr>
+          <w:p>
+            <w:pPr>
+              <w:pStyle w:val="Compact"/>
+              <w:jc w:val="center"/>
+            </w:pPr>
+            <w:r>
+              <w:t xml:space="preserve">.group</w:t>
             </w:r>
           </w:p>
         </w:tc>
@@ -720,7 +738,7 @@
               <w:jc w:val="center"/>
             </w:pPr>
             <w:r>
-              <w:t xml:space="preserve">Moss - Bare sand</w:t>
+              <w:t xml:space="preserve">Moss patch</w:t>
             </w:r>
           </w:p>
         </w:tc>
@@ -742,18 +760,18 @@
               <w:jc w:val="center"/>
             </w:pPr>
             <w:r>
-              <w:t xml:space="preserve">-2.68</w:t>
-            </w:r>
-          </w:p>
-        </w:tc>
-        <w:tc>
-          <w:p>
-            <w:pPr>
-              <w:pStyle w:val="Compact"/>
-              <w:jc w:val="center"/>
-            </w:pPr>
-            <w:r>
-              <w:t xml:space="preserve">0.66</w:t>
+              <w:t xml:space="preserve">0.08</w:t>
+            </w:r>
+          </w:p>
+        </w:tc>
+        <w:tc>
+          <w:p>
+            <w:pPr>
+              <w:pStyle w:val="Compact"/>
+              <w:jc w:val="center"/>
+            </w:pPr>
+            <w:r>
+              <w:t xml:space="preserve">0.57</w:t>
             </w:r>
           </w:p>
         </w:tc>
@@ -775,18 +793,29 @@
               <w:jc w:val="center"/>
             </w:pPr>
             <w:r>
-              <w:t xml:space="preserve">-4.1</w:t>
-            </w:r>
-          </w:p>
-        </w:tc>
-        <w:tc>
-          <w:p>
-            <w:pPr>
-              <w:pStyle w:val="Compact"/>
-              <w:jc w:val="center"/>
-            </w:pPr>
-            <w:r>
-              <w:t xml:space="preserve">0.000</w:t>
+              <w:t xml:space="preserve">-1.43</w:t>
+            </w:r>
+          </w:p>
+        </w:tc>
+        <w:tc>
+          <w:p>
+            <w:pPr>
+              <w:pStyle w:val="Compact"/>
+              <w:jc w:val="center"/>
+            </w:pPr>
+            <w:r>
+              <w:t xml:space="preserve">1.59</w:t>
+            </w:r>
+          </w:p>
+        </w:tc>
+        <w:tc>
+          <w:p>
+            <w:pPr>
+              <w:pStyle w:val="Compact"/>
+              <w:jc w:val="center"/>
+            </w:pPr>
+            <w:r>
+              <w:t xml:space="preserve">a</w:t>
             </w:r>
           </w:p>
         </w:tc>
@@ -799,7 +828,7 @@
               <w:jc w:val="center"/>
             </w:pPr>
             <w:r>
-              <w:t xml:space="preserve">Moss - Moss removed</w:t>
+              <w:t xml:space="preserve">Moss removed</w:t>
             </w:r>
           </w:p>
         </w:tc>
@@ -821,18 +850,18 @@
               <w:jc w:val="center"/>
             </w:pPr>
             <w:r>
-              <w:t xml:space="preserve">-0.45</w:t>
-            </w:r>
-          </w:p>
-        </w:tc>
-        <w:tc>
-          <w:p>
-            <w:pPr>
-              <w:pStyle w:val="Compact"/>
-              <w:jc w:val="center"/>
-            </w:pPr>
-            <w:r>
-              <w:t xml:space="preserve">0.48</w:t>
+              <w:t xml:space="preserve">0.54</w:t>
+            </w:r>
+          </w:p>
+        </w:tc>
+        <w:tc>
+          <w:p>
+            <w:pPr>
+              <w:pStyle w:val="Compact"/>
+              <w:jc w:val="center"/>
+            </w:pPr>
+            <w:r>
+              <w:t xml:space="preserve">0.58</w:t>
             </w:r>
           </w:p>
         </w:tc>
@@ -854,18 +883,29 @@
               <w:jc w:val="center"/>
             </w:pPr>
             <w:r>
-              <w:t xml:space="preserve">-0.9</w:t>
-            </w:r>
-          </w:p>
-        </w:tc>
-        <w:tc>
-          <w:p>
-            <w:pPr>
-              <w:pStyle w:val="Compact"/>
-              <w:jc w:val="center"/>
-            </w:pPr>
-            <w:r>
-              <w:t xml:space="preserve">0.717</w:t>
+              <w:t xml:space="preserve">-0.99</w:t>
+            </w:r>
+          </w:p>
+        </w:tc>
+        <w:tc>
+          <w:p>
+            <w:pPr>
+              <w:pStyle w:val="Compact"/>
+              <w:jc w:val="center"/>
+            </w:pPr>
+            <w:r>
+              <w:t xml:space="preserve">2.06</w:t>
+            </w:r>
+          </w:p>
+        </w:tc>
+        <w:tc>
+          <w:p>
+            <w:pPr>
+              <w:pStyle w:val="Compact"/>
+              <w:jc w:val="center"/>
+            </w:pPr>
+            <w:r>
+              <w:t xml:space="preserve">a</w:t>
             </w:r>
           </w:p>
         </w:tc>
@@ -878,7 +918,7 @@
               <w:jc w:val="center"/>
             </w:pPr>
             <w:r>
-              <w:t xml:space="preserve">Bare sand - Moss removed</w:t>
+              <w:t xml:space="preserve">Bare sand</w:t>
             </w:r>
           </w:p>
         </w:tc>
@@ -900,18 +940,18 @@
               <w:jc w:val="center"/>
             </w:pPr>
             <w:r>
-              <w:t xml:space="preserve">2.23</w:t>
-            </w:r>
-          </w:p>
-        </w:tc>
-        <w:tc>
-          <w:p>
-            <w:pPr>
-              <w:pStyle w:val="Compact"/>
-              <w:jc w:val="center"/>
-            </w:pPr>
-            <w:r>
-              <w:t xml:space="preserve">0.65</w:t>
+              <w:t xml:space="preserve">2.77</w:t>
+            </w:r>
+          </w:p>
+        </w:tc>
+        <w:tc>
+          <w:p>
+            <w:pPr>
+              <w:pStyle w:val="Compact"/>
+              <w:jc w:val="center"/>
+            </w:pPr>
+            <w:r>
+              <w:t xml:space="preserve">0.73</w:t>
             </w:r>
           </w:p>
         </w:tc>
@@ -933,18 +973,29 @@
               <w:jc w:val="center"/>
             </w:pPr>
             <w:r>
-              <w:t xml:space="preserve">3.4</w:t>
-            </w:r>
-          </w:p>
-        </w:tc>
-        <w:tc>
-          <w:p>
-            <w:pPr>
-              <w:pStyle w:val="Compact"/>
-              <w:jc w:val="center"/>
-            </w:pPr>
-            <w:r>
-              <w:t xml:space="preserve">0.002</w:t>
+              <w:t xml:space="preserve">0.83</w:t>
+            </w:r>
+          </w:p>
+        </w:tc>
+        <w:tc>
+          <w:p>
+            <w:pPr>
+              <w:pStyle w:val="Compact"/>
+              <w:jc w:val="center"/>
+            </w:pPr>
+            <w:r>
+              <w:t xml:space="preserve">4.70</w:t>
+            </w:r>
+          </w:p>
+        </w:tc>
+        <w:tc>
+          <w:p>
+            <w:pPr>
+              <w:pStyle w:val="Compact"/>
+              <w:jc w:val="center"/>
+            </w:pPr>
+            <w:r>
+              <w:t xml:space="preserve">b</w:t>
             </w:r>
           </w:p>
         </w:tc>
@@ -957,7 +1008,7 @@
               <w:jc w:val="center"/>
             </w:pPr>
             <w:r>
-              <w:t xml:space="preserve">Moss - Bare sand</w:t>
+              <w:t xml:space="preserve">Moss removed</w:t>
             </w:r>
           </w:p>
         </w:tc>
@@ -979,18 +1030,18 @@
               <w:jc w:val="center"/>
             </w:pPr>
             <w:r>
-              <w:t xml:space="preserve">2.35</w:t>
-            </w:r>
-          </w:p>
-        </w:tc>
-        <w:tc>
-          <w:p>
-            <w:pPr>
-              <w:pStyle w:val="Compact"/>
-              <w:jc w:val="center"/>
-            </w:pPr>
-            <w:r>
-              <w:t xml:space="preserve">0.99</w:t>
+              <w:t xml:space="preserve">1.59</w:t>
+            </w:r>
+          </w:p>
+        </w:tc>
+        <w:tc>
+          <w:p>
+            <w:pPr>
+              <w:pStyle w:val="Compact"/>
+              <w:jc w:val="center"/>
+            </w:pPr>
+            <w:r>
+              <w:t xml:space="preserve">0.66</w:t>
             </w:r>
           </w:p>
         </w:tc>
@@ -1012,18 +1063,29 @@
               <w:jc w:val="center"/>
             </w:pPr>
             <w:r>
-              <w:t xml:space="preserve">2.4</w:t>
-            </w:r>
-          </w:p>
-        </w:tc>
-        <w:tc>
-          <w:p>
-            <w:pPr>
-              <w:pStyle w:val="Compact"/>
-              <w:jc w:val="center"/>
-            </w:pPr>
-            <w:r>
-              <w:t xml:space="preserve">0.053</w:t>
+              <w:t xml:space="preserve">-0.15</w:t>
+            </w:r>
+          </w:p>
+        </w:tc>
+        <w:tc>
+          <w:p>
+            <w:pPr>
+              <w:pStyle w:val="Compact"/>
+              <w:jc w:val="center"/>
+            </w:pPr>
+            <w:r>
+              <w:t xml:space="preserve">3.33</w:t>
+            </w:r>
+          </w:p>
+        </w:tc>
+        <w:tc>
+          <w:p>
+            <w:pPr>
+              <w:pStyle w:val="Compact"/>
+              <w:jc w:val="center"/>
+            </w:pPr>
+            <w:r>
+              <w:t xml:space="preserve">ab</w:t>
             </w:r>
           </w:p>
         </w:tc>
@@ -1036,7 +1098,7 @@
               <w:jc w:val="center"/>
             </w:pPr>
             <w:r>
-              <w:t xml:space="preserve">Moss - Moss removed</w:t>
+              <w:t xml:space="preserve">Bare sand</w:t>
             </w:r>
           </w:p>
         </w:tc>
@@ -1058,18 +1120,18 @@
               <w:jc w:val="center"/>
             </w:pPr>
             <w:r>
-              <w:t xml:space="preserve">2.75</w:t>
-            </w:r>
-          </w:p>
-        </w:tc>
-        <w:tc>
-          <w:p>
-            <w:pPr>
-              <w:pStyle w:val="Compact"/>
-              <w:jc w:val="center"/>
-            </w:pPr>
-            <w:r>
-              <w:t xml:space="preserve">1.00</w:t>
+              <w:t xml:space="preserve">1.98</w:t>
+            </w:r>
+          </w:p>
+        </w:tc>
+        <w:tc>
+          <w:p>
+            <w:pPr>
+              <w:pStyle w:val="Compact"/>
+              <w:jc w:val="center"/>
+            </w:pPr>
+            <w:r>
+              <w:t xml:space="preserve">0.69</w:t>
             </w:r>
           </w:p>
         </w:tc>
@@ -1091,18 +1153,29 @@
               <w:jc w:val="center"/>
             </w:pPr>
             <w:r>
-              <w:t xml:space="preserve">2.7</w:t>
-            </w:r>
-          </w:p>
-        </w:tc>
-        <w:tc>
-          <w:p>
-            <w:pPr>
-              <w:pStyle w:val="Compact"/>
-              <w:jc w:val="center"/>
-            </w:pPr>
-            <w:r>
-              <w:t xml:space="preserve">0.018</w:t>
+              <w:t xml:space="preserve">0.15</w:t>
+            </w:r>
+          </w:p>
+        </w:tc>
+        <w:tc>
+          <w:p>
+            <w:pPr>
+              <w:pStyle w:val="Compact"/>
+              <w:jc w:val="center"/>
+            </w:pPr>
+            <w:r>
+              <w:t xml:space="preserve">3.81</w:t>
+            </w:r>
+          </w:p>
+        </w:tc>
+        <w:tc>
+          <w:p>
+            <w:pPr>
+              <w:pStyle w:val="Compact"/>
+              <w:jc w:val="center"/>
+            </w:pPr>
+            <w:r>
+              <w:t xml:space="preserve">ab</w:t>
             </w:r>
           </w:p>
         </w:tc>
@@ -1115,7 +1188,7 @@
               <w:jc w:val="center"/>
             </w:pPr>
             <w:r>
-              <w:t xml:space="preserve">Bare sand - Moss removed</w:t>
+              <w:t xml:space="preserve">Moss patch</w:t>
             </w:r>
           </w:p>
         </w:tc>
@@ -1137,18 +1210,18 @@
               <w:jc w:val="center"/>
             </w:pPr>
             <w:r>
-              <w:t xml:space="preserve">0.39</w:t>
-            </w:r>
-          </w:p>
-        </w:tc>
-        <w:tc>
-          <w:p>
-            <w:pPr>
-              <w:pStyle w:val="Compact"/>
-              <w:jc w:val="center"/>
-            </w:pPr>
-            <w:r>
-              <w:t xml:space="preserve">0.63</w:t>
+              <w:t xml:space="preserve">4.33</w:t>
+            </w:r>
+          </w:p>
+        </w:tc>
+        <w:tc>
+          <w:p>
+            <w:pPr>
+              <w:pStyle w:val="Compact"/>
+              <w:jc w:val="center"/>
+            </w:pPr>
+            <w:r>
+              <w:t xml:space="preserve">1.07</w:t>
             </w:r>
           </w:p>
         </w:tc>
@@ -1170,30 +1243,34 @@
               <w:jc w:val="center"/>
             </w:pPr>
             <w:r>
-              <w:t xml:space="preserve">0.6</w:t>
-            </w:r>
-          </w:p>
-        </w:tc>
-        <w:tc>
-          <w:p>
-            <w:pPr>
-              <w:pStyle w:val="Compact"/>
-              <w:jc w:val="center"/>
-            </w:pPr>
-            <w:r>
-              <w:t xml:space="preserve">0.899</w:t>
+              <w:t xml:space="preserve">1.53</w:t>
+            </w:r>
+          </w:p>
+        </w:tc>
+        <w:tc>
+          <w:p>
+            <w:pPr>
+              <w:pStyle w:val="Compact"/>
+              <w:jc w:val="center"/>
+            </w:pPr>
+            <w:r>
+              <w:t xml:space="preserve">7.14</w:t>
+            </w:r>
+          </w:p>
+        </w:tc>
+        <w:tc>
+          <w:p>
+            <w:pPr>
+              <w:pStyle w:val="Compact"/>
+              <w:jc w:val="center"/>
+            </w:pPr>
+            <w:r>
+              <w:t xml:space="preserve">b</w:t>
             </w:r>
           </w:p>
         </w:tc>
       </w:tr>
     </w:tbl>
-    <w:p>
-      <w:r>
-        <w:pict>
-          <v:rect style="width:0;height:1.5pt" o:hralign="center" o:hrstd="t" o:hr="t"/>
-        </w:pict>
-      </w:r>
-    </w:p>
     <w:p>
       <w:pPr>
         <w:pStyle w:val="Heading3"/>
@@ -1535,7 +1612,7 @@
               <w:jc w:val="center"/>
             </w:pPr>
             <w:r>
-              <w:t xml:space="preserve">0.202</w:t>
+              <w:t xml:space="preserve">0.20</w:t>
             </w:r>
           </w:p>
         </w:tc>
@@ -1614,7 +1691,7 @@
               <w:jc w:val="center"/>
             </w:pPr>
             <w:r>
-              <w:t xml:space="preserve">0.024</w:t>
+              <w:t xml:space="preserve">0.02</w:t>
             </w:r>
           </w:p>
         </w:tc>
@@ -1693,7 +1770,7 @@
               <w:jc w:val="center"/>
             </w:pPr>
             <w:r>
-              <w:t xml:space="preserve">0.118</w:t>
+              <w:t xml:space="preserve">0.12</w:t>
             </w:r>
           </w:p>
         </w:tc>
@@ -1723,12 +1800,13 @@
         <w:tblLook w:firstRow="1"/>
       </w:tblPr>
       <w:tblGrid>
-        <w:gridCol w:w="2889"/>
-        <w:gridCol w:w="1177"/>
-        <w:gridCol w:w="1284"/>
-        <w:gridCol w:w="856"/>
-        <w:gridCol w:w="856"/>
-        <w:gridCol w:w="856"/>
+        <w:gridCol w:w="1650"/>
+        <w:gridCol w:w="990"/>
+        <w:gridCol w:w="770"/>
+        <w:gridCol w:w="880"/>
+        <w:gridCol w:w="1210"/>
+        <w:gridCol w:w="1210"/>
+        <w:gridCol w:w="1210"/>
       </w:tblGrid>
       <w:tr>
         <w:trPr>
@@ -1747,7 +1825,7 @@
               <w:jc w:val="center"/>
             </w:pPr>
             <w:r>
-              <w:t xml:space="preserve">Contrast</w:t>
+              <w:t xml:space="preserve">treatment</w:t>
             </w:r>
           </w:p>
         </w:tc>
@@ -1764,7 +1842,7 @@
               <w:jc w:val="center"/>
             </w:pPr>
             <w:r>
-              <w:t xml:space="preserve">estimate</w:t>
+              <w:t xml:space="preserve">emmean</w:t>
             </w:r>
           </w:p>
         </w:tc>
@@ -1781,7 +1859,7 @@
               <w:jc w:val="center"/>
             </w:pPr>
             <w:r>
-              <w:t xml:space="preserve">std.error</w:t>
+              <w:t xml:space="preserve">SE</w:t>
             </w:r>
           </w:p>
         </w:tc>
@@ -1815,7 +1893,7 @@
               <w:jc w:val="center"/>
             </w:pPr>
             <w:r>
-              <w:t xml:space="preserve">t-val</w:t>
+              <w:t xml:space="preserve">lower.CL</w:t>
             </w:r>
           </w:p>
         </w:tc>
@@ -1832,7 +1910,24 @@
               <w:jc w:val="center"/>
             </w:pPr>
             <w:r>
-              <w:t xml:space="preserve">p-val</w:t>
+              <w:t xml:space="preserve">upper.CL</w:t>
+            </w:r>
+          </w:p>
+        </w:tc>
+        <w:tc>
+          <w:tcPr>
+            <w:tcBorders>
+              <w:bottom w:val="single"/>
+            </w:tcBorders>
+            <w:vAlign w:val="bottom"/>
+          </w:tcPr>
+          <w:p>
+            <w:pPr>
+              <w:pStyle w:val="Compact"/>
+              <w:jc w:val="center"/>
+            </w:pPr>
+            <w:r>
+              <w:t xml:space="preserve">.group</w:t>
             </w:r>
           </w:p>
         </w:tc>
@@ -1845,62 +1940,73 @@
               <w:jc w:val="center"/>
             </w:pPr>
             <w:r>
-              <w:t xml:space="preserve">Moss - Bare sand</w:t>
-            </w:r>
-          </w:p>
-        </w:tc>
-        <w:tc>
-          <w:p>
-            <w:pPr>
-              <w:pStyle w:val="Compact"/>
-              <w:jc w:val="center"/>
-            </w:pPr>
-            <w:r>
-              <w:t xml:space="preserve">-0.19</w:t>
-            </w:r>
-          </w:p>
-        </w:tc>
-        <w:tc>
-          <w:p>
-            <w:pPr>
-              <w:pStyle w:val="Compact"/>
-              <w:jc w:val="center"/>
-            </w:pPr>
-            <w:r>
-              <w:t xml:space="preserve">0.26</w:t>
-            </w:r>
-          </w:p>
-        </w:tc>
-        <w:tc>
-          <w:p>
-            <w:pPr>
-              <w:pStyle w:val="Compact"/>
-              <w:jc w:val="center"/>
-            </w:pPr>
-            <w:r>
-              <w:t xml:space="preserve">33.18</w:t>
-            </w:r>
-          </w:p>
-        </w:tc>
-        <w:tc>
-          <w:p>
-            <w:pPr>
-              <w:pStyle w:val="Compact"/>
-              <w:jc w:val="center"/>
-            </w:pPr>
-            <w:r>
-              <w:t xml:space="preserve">-0.74</w:t>
-            </w:r>
-          </w:p>
-        </w:tc>
-        <w:tc>
-          <w:p>
-            <w:pPr>
-              <w:pStyle w:val="Compact"/>
-              <w:jc w:val="center"/>
-            </w:pPr>
-            <w:r>
-              <w:t xml:space="preserve">0.849</w:t>
+              <w:t xml:space="preserve">Moss patch</w:t>
+            </w:r>
+          </w:p>
+        </w:tc>
+        <w:tc>
+          <w:p>
+            <w:pPr>
+              <w:pStyle w:val="Compact"/>
+              <w:jc w:val="center"/>
+            </w:pPr>
+            <w:r>
+              <w:t xml:space="preserve">3.81</w:t>
+            </w:r>
+          </w:p>
+        </w:tc>
+        <w:tc>
+          <w:p>
+            <w:pPr>
+              <w:pStyle w:val="Compact"/>
+              <w:jc w:val="center"/>
+            </w:pPr>
+            <w:r>
+              <w:t xml:space="preserve">0.20</w:t>
+            </w:r>
+          </w:p>
+        </w:tc>
+        <w:tc>
+          <w:p>
+            <w:pPr>
+              <w:pStyle w:val="Compact"/>
+              <w:jc w:val="center"/>
+            </w:pPr>
+            <w:r>
+              <w:t xml:space="preserve">46.41</w:t>
+            </w:r>
+          </w:p>
+        </w:tc>
+        <w:tc>
+          <w:p>
+            <w:pPr>
+              <w:pStyle w:val="Compact"/>
+              <w:jc w:val="center"/>
+            </w:pPr>
+            <w:r>
+              <w:t xml:space="preserve">3.33</w:t>
+            </w:r>
+          </w:p>
+        </w:tc>
+        <w:tc>
+          <w:p>
+            <w:pPr>
+              <w:pStyle w:val="Compact"/>
+              <w:jc w:val="center"/>
+            </w:pPr>
+            <w:r>
+              <w:t xml:space="preserve">4.30</w:t>
+            </w:r>
+          </w:p>
+        </w:tc>
+        <w:tc>
+          <w:p>
+            <w:pPr>
+              <w:pStyle w:val="Compact"/>
+              <w:jc w:val="center"/>
+            </w:pPr>
+            <w:r>
+              <w:t xml:space="preserve">ab</w:t>
             </w:r>
           </w:p>
         </w:tc>
@@ -1913,62 +2019,73 @@
               <w:jc w:val="center"/>
             </w:pPr>
             <w:r>
-              <w:t xml:space="preserve">Moss - Moss removed</w:t>
-            </w:r>
-          </w:p>
-        </w:tc>
-        <w:tc>
-          <w:p>
-            <w:pPr>
-              <w:pStyle w:val="Compact"/>
-              <w:jc w:val="center"/>
-            </w:pPr>
-            <w:r>
-              <w:t xml:space="preserve">0.50</w:t>
-            </w:r>
-          </w:p>
-        </w:tc>
-        <w:tc>
-          <w:p>
-            <w:pPr>
-              <w:pStyle w:val="Compact"/>
-              <w:jc w:val="center"/>
-            </w:pPr>
-            <w:r>
-              <w:t xml:space="preserve">0.26</w:t>
-            </w:r>
-          </w:p>
-        </w:tc>
-        <w:tc>
-          <w:p>
-            <w:pPr>
-              <w:pStyle w:val="Compact"/>
-              <w:jc w:val="center"/>
-            </w:pPr>
-            <w:r>
-              <w:t xml:space="preserve">32.64</w:t>
-            </w:r>
-          </w:p>
-        </w:tc>
-        <w:tc>
-          <w:p>
-            <w:pPr>
-              <w:pStyle w:val="Compact"/>
-              <w:jc w:val="center"/>
-            </w:pPr>
-            <w:r>
-              <w:t xml:space="preserve">1.94</w:t>
-            </w:r>
-          </w:p>
-        </w:tc>
-        <w:tc>
-          <w:p>
-            <w:pPr>
-              <w:pStyle w:val="Compact"/>
-              <w:jc w:val="center"/>
-            </w:pPr>
-            <w:r>
-              <w:t xml:space="preserve">0.172</w:t>
+              <w:t xml:space="preserve">Bare sand</w:t>
+            </w:r>
+          </w:p>
+        </w:tc>
+        <w:tc>
+          <w:p>
+            <w:pPr>
+              <w:pStyle w:val="Compact"/>
+              <w:jc w:val="center"/>
+            </w:pPr>
+            <w:r>
+              <w:t xml:space="preserve">4.01</w:t>
+            </w:r>
+          </w:p>
+        </w:tc>
+        <w:tc>
+          <w:p>
+            <w:pPr>
+              <w:pStyle w:val="Compact"/>
+              <w:jc w:val="center"/>
+            </w:pPr>
+            <w:r>
+              <w:t xml:space="preserve">0.20</w:t>
+            </w:r>
+          </w:p>
+        </w:tc>
+        <w:tc>
+          <w:p>
+            <w:pPr>
+              <w:pStyle w:val="Compact"/>
+              <w:jc w:val="center"/>
+            </w:pPr>
+            <w:r>
+              <w:t xml:space="preserve">46.41</w:t>
+            </w:r>
+          </w:p>
+        </w:tc>
+        <w:tc>
+          <w:p>
+            <w:pPr>
+              <w:pStyle w:val="Compact"/>
+              <w:jc w:val="center"/>
+            </w:pPr>
+            <w:r>
+              <w:t xml:space="preserve">3.52</w:t>
+            </w:r>
+          </w:p>
+        </w:tc>
+        <w:tc>
+          <w:p>
+            <w:pPr>
+              <w:pStyle w:val="Compact"/>
+              <w:jc w:val="center"/>
+            </w:pPr>
+            <w:r>
+              <w:t xml:space="preserve">4.49</w:t>
+            </w:r>
+          </w:p>
+        </w:tc>
+        <w:tc>
+          <w:p>
+            <w:pPr>
+              <w:pStyle w:val="Compact"/>
+              <w:jc w:val="center"/>
+            </w:pPr>
+            <w:r>
+              <w:t xml:space="preserve">b</w:t>
             </w:r>
           </w:p>
         </w:tc>
@@ -1981,62 +2098,73 @@
               <w:jc w:val="center"/>
             </w:pPr>
             <w:r>
-              <w:t xml:space="preserve">Bare sand - Moss removed</w:t>
-            </w:r>
-          </w:p>
-        </w:tc>
-        <w:tc>
-          <w:p>
-            <w:pPr>
-              <w:pStyle w:val="Compact"/>
-              <w:jc w:val="center"/>
-            </w:pPr>
-            <w:r>
-              <w:t xml:space="preserve">0.69</w:t>
-            </w:r>
-          </w:p>
-        </w:tc>
-        <w:tc>
-          <w:p>
-            <w:pPr>
-              <w:pStyle w:val="Compact"/>
-              <w:jc w:val="center"/>
-            </w:pPr>
-            <w:r>
-              <w:t xml:space="preserve">0.26</w:t>
-            </w:r>
-          </w:p>
-        </w:tc>
-        <w:tc>
-          <w:p>
-            <w:pPr>
-              <w:pStyle w:val="Compact"/>
-              <w:jc w:val="center"/>
-            </w:pPr>
-            <w:r>
-              <w:t xml:space="preserve">32.64</w:t>
-            </w:r>
-          </w:p>
-        </w:tc>
-        <w:tc>
-          <w:p>
-            <w:pPr>
-              <w:pStyle w:val="Compact"/>
-              <w:jc w:val="center"/>
-            </w:pPr>
-            <w:r>
-              <w:t xml:space="preserve">2.69</w:t>
-            </w:r>
-          </w:p>
-        </w:tc>
-        <w:tc>
-          <w:p>
-            <w:pPr>
-              <w:pStyle w:val="Compact"/>
-              <w:jc w:val="center"/>
-            </w:pPr>
-            <w:r>
-              <w:t xml:space="preserve">0.033</w:t>
+              <w:t xml:space="preserve">Moss removed</w:t>
+            </w:r>
+          </w:p>
+        </w:tc>
+        <w:tc>
+          <w:p>
+            <w:pPr>
+              <w:pStyle w:val="Compact"/>
+              <w:jc w:val="center"/>
+            </w:pPr>
+            <w:r>
+              <w:t xml:space="preserve">3.31</w:t>
+            </w:r>
+          </w:p>
+        </w:tc>
+        <w:tc>
+          <w:p>
+            <w:pPr>
+              <w:pStyle w:val="Compact"/>
+              <w:jc w:val="center"/>
+            </w:pPr>
+            <w:r>
+              <w:t xml:space="preserve">0.19</w:t>
+            </w:r>
+          </w:p>
+        </w:tc>
+        <w:tc>
+          <w:p>
+            <w:pPr>
+              <w:pStyle w:val="Compact"/>
+              <w:jc w:val="center"/>
+            </w:pPr>
+            <w:r>
+              <w:t xml:space="preserve">46.06</w:t>
+            </w:r>
+          </w:p>
+        </w:tc>
+        <w:tc>
+          <w:p>
+            <w:pPr>
+              <w:pStyle w:val="Compact"/>
+              <w:jc w:val="center"/>
+            </w:pPr>
+            <w:r>
+              <w:t xml:space="preserve">2.84</w:t>
+            </w:r>
+          </w:p>
+        </w:tc>
+        <w:tc>
+          <w:p>
+            <w:pPr>
+              <w:pStyle w:val="Compact"/>
+              <w:jc w:val="center"/>
+            </w:pPr>
+            <w:r>
+              <w:t xml:space="preserve">3.79</w:t>
+            </w:r>
+          </w:p>
+        </w:tc>
+        <w:tc>
+          <w:p>
+            <w:pPr>
+              <w:pStyle w:val="Compact"/>
+              <w:jc w:val="center"/>
+            </w:pPr>
+            <w:r>
+              <w:t xml:space="preserve">a</w:t>
             </w:r>
           </w:p>
         </w:tc>
@@ -2545,13 +2673,14 @@
         <w:tblLook w:firstRow="1"/>
       </w:tblPr>
       <w:tblGrid>
-        <w:gridCol w:w="2576"/>
-        <w:gridCol w:w="1049"/>
-        <w:gridCol w:w="1049"/>
-        <w:gridCol w:w="1145"/>
-        <w:gridCol w:w="572"/>
-        <w:gridCol w:w="763"/>
-        <w:gridCol w:w="763"/>
+        <w:gridCol w:w="1466"/>
+        <w:gridCol w:w="1075"/>
+        <w:gridCol w:w="880"/>
+        <w:gridCol w:w="684"/>
+        <w:gridCol w:w="586"/>
+        <w:gridCol w:w="1173"/>
+        <w:gridCol w:w="1173"/>
+        <w:gridCol w:w="880"/>
       </w:tblGrid>
       <w:tr>
         <w:trPr>
@@ -2570,7 +2699,7 @@
               <w:jc w:val="center"/>
             </w:pPr>
             <w:r>
-              <w:t xml:space="preserve">Contrast</w:t>
+              <w:t xml:space="preserve">treatment</w:t>
             </w:r>
           </w:p>
         </w:tc>
@@ -2604,7 +2733,7 @@
               <w:jc w:val="center"/>
             </w:pPr>
             <w:r>
-              <w:t xml:space="preserve">estimate</w:t>
+              <w:t xml:space="preserve">emmean</w:t>
             </w:r>
           </w:p>
         </w:tc>
@@ -2621,7 +2750,7 @@
               <w:jc w:val="center"/>
             </w:pPr>
             <w:r>
-              <w:t xml:space="preserve">std.error</w:t>
+              <w:t xml:space="preserve">SE</w:t>
             </w:r>
           </w:p>
         </w:tc>
@@ -2655,7 +2784,7 @@
               <w:jc w:val="center"/>
             </w:pPr>
             <w:r>
-              <w:t xml:space="preserve">z-val</w:t>
+              <w:t xml:space="preserve">asymp.LCL</w:t>
             </w:r>
           </w:p>
         </w:tc>
@@ -2672,7 +2801,24 @@
               <w:jc w:val="center"/>
             </w:pPr>
             <w:r>
-              <w:t xml:space="preserve">p-val</w:t>
+              <w:t xml:space="preserve">asymp.UCL</w:t>
+            </w:r>
+          </w:p>
+        </w:tc>
+        <w:tc>
+          <w:tcPr>
+            <w:tcBorders>
+              <w:bottom w:val="single"/>
+            </w:tcBorders>
+            <w:vAlign w:val="bottom"/>
+          </w:tcPr>
+          <w:p>
+            <w:pPr>
+              <w:pStyle w:val="Compact"/>
+              <w:jc w:val="center"/>
+            </w:pPr>
+            <w:r>
+              <w:t xml:space="preserve">.group</w:t>
             </w:r>
           </w:p>
         </w:tc>
@@ -2685,7 +2831,7 @@
               <w:jc w:val="center"/>
             </w:pPr>
             <w:r>
-              <w:t xml:space="preserve">Moss - Bare sand</w:t>
+              <w:t xml:space="preserve">Moss patch</w:t>
             </w:r>
           </w:p>
         </w:tc>
@@ -2707,6 +2853,39 @@
               <w:jc w:val="center"/>
             </w:pPr>
             <w:r>
+              <w:t xml:space="preserve">-0.25</w:t>
+            </w:r>
+          </w:p>
+        </w:tc>
+        <w:tc>
+          <w:p>
+            <w:pPr>
+              <w:pStyle w:val="Compact"/>
+              <w:jc w:val="center"/>
+            </w:pPr>
+            <w:r>
+              <w:t xml:space="preserve">0.39</w:t>
+            </w:r>
+          </w:p>
+        </w:tc>
+        <w:tc>
+          <w:p>
+            <w:pPr>
+              <w:pStyle w:val="Compact"/>
+              <w:jc w:val="center"/>
+            </w:pPr>
+            <w:r>
+              <w:t xml:space="preserve">Inf</w:t>
+            </w:r>
+          </w:p>
+        </w:tc>
+        <w:tc>
+          <w:p>
+            <w:pPr>
+              <w:pStyle w:val="Compact"/>
+              <w:jc w:val="center"/>
+            </w:pPr>
+            <w:r>
               <w:t xml:space="preserve">-1.28</w:t>
             </w:r>
           </w:p>
@@ -2718,40 +2897,18 @@
               <w:jc w:val="center"/>
             </w:pPr>
             <w:r>
-              <w:t xml:space="preserve">0.42</w:t>
-            </w:r>
-          </w:p>
-        </w:tc>
-        <w:tc>
-          <w:p>
-            <w:pPr>
-              <w:pStyle w:val="Compact"/>
-              <w:jc w:val="center"/>
-            </w:pPr>
-            <w:r>
-              <w:t xml:space="preserve">Inf</w:t>
-            </w:r>
-          </w:p>
-        </w:tc>
-        <w:tc>
-          <w:p>
-            <w:pPr>
-              <w:pStyle w:val="Compact"/>
-              <w:jc w:val="center"/>
-            </w:pPr>
-            <w:r>
-              <w:t xml:space="preserve">-3.0</w:t>
-            </w:r>
-          </w:p>
-        </w:tc>
-        <w:tc>
-          <w:p>
-            <w:pPr>
-              <w:pStyle w:val="Compact"/>
-              <w:jc w:val="center"/>
-            </w:pPr>
-            <w:r>
-              <w:t xml:space="preserve">0.007</w:t>
+              <w:t xml:space="preserve">0.78</w:t>
+            </w:r>
+          </w:p>
+        </w:tc>
+        <w:tc>
+          <w:p>
+            <w:pPr>
+              <w:pStyle w:val="Compact"/>
+              <w:jc w:val="center"/>
+            </w:pPr>
+            <w:r>
+              <w:t xml:space="preserve">a</w:t>
             </w:r>
           </w:p>
         </w:tc>
@@ -2764,7 +2921,7 @@
               <w:jc w:val="center"/>
             </w:pPr>
             <w:r>
-              <w:t xml:space="preserve">Moss - Moss removed</w:t>
+              <w:t xml:space="preserve">Moss removed</w:t>
             </w:r>
           </w:p>
         </w:tc>
@@ -2786,18 +2943,18 @@
               <w:jc w:val="center"/>
             </w:pPr>
             <w:r>
-              <w:t xml:space="preserve">-0.18</w:t>
-            </w:r>
-          </w:p>
-        </w:tc>
-        <w:tc>
-          <w:p>
-            <w:pPr>
-              <w:pStyle w:val="Compact"/>
-              <w:jc w:val="center"/>
-            </w:pPr>
-            <w:r>
-              <w:t xml:space="preserve">0.51</w:t>
+              <w:t xml:space="preserve">-0.08</w:t>
+            </w:r>
+          </w:p>
+        </w:tc>
+        <w:tc>
+          <w:p>
+            <w:pPr>
+              <w:pStyle w:val="Compact"/>
+              <w:jc w:val="center"/>
+            </w:pPr>
+            <w:r>
+              <w:t xml:space="preserve">0.33</w:t>
             </w:r>
           </w:p>
         </w:tc>
@@ -2819,18 +2976,29 @@
               <w:jc w:val="center"/>
             </w:pPr>
             <w:r>
-              <w:t xml:space="preserve">-0.3</w:t>
-            </w:r>
-          </w:p>
-        </w:tc>
-        <w:tc>
-          <w:p>
-            <w:pPr>
-              <w:pStyle w:val="Compact"/>
-              <w:jc w:val="center"/>
-            </w:pPr>
-            <w:r>
-              <w:t xml:space="preserve">0.981</w:t>
+              <w:t xml:space="preserve">-0.95</w:t>
+            </w:r>
+          </w:p>
+        </w:tc>
+        <w:tc>
+          <w:p>
+            <w:pPr>
+              <w:pStyle w:val="Compact"/>
+              <w:jc w:val="center"/>
+            </w:pPr>
+            <w:r>
+              <w:t xml:space="preserve">0.79</w:t>
+            </w:r>
+          </w:p>
+        </w:tc>
+        <w:tc>
+          <w:p>
+            <w:pPr>
+              <w:pStyle w:val="Compact"/>
+              <w:jc w:val="center"/>
+            </w:pPr>
+            <w:r>
+              <w:t xml:space="preserve">a</w:t>
             </w:r>
           </w:p>
         </w:tc>
@@ -2843,7 +3011,7 @@
               <w:jc w:val="center"/>
             </w:pPr>
             <w:r>
-              <w:t xml:space="preserve">Bare sand - Moss removed</w:t>
+              <w:t xml:space="preserve">Bare sand</w:t>
             </w:r>
           </w:p>
         </w:tc>
@@ -2865,18 +3033,18 @@
               <w:jc w:val="center"/>
             </w:pPr>
             <w:r>
-              <w:t xml:space="preserve">1.10</w:t>
-            </w:r>
-          </w:p>
-        </w:tc>
-        <w:tc>
-          <w:p>
-            <w:pPr>
-              <w:pStyle w:val="Compact"/>
-              <w:jc w:val="center"/>
-            </w:pPr>
-            <w:r>
-              <w:t xml:space="preserve">0.37</w:t>
+              <w:t xml:space="preserve">1.03</w:t>
+            </w:r>
+          </w:p>
+        </w:tc>
+        <w:tc>
+          <w:p>
+            <w:pPr>
+              <w:pStyle w:val="Compact"/>
+              <w:jc w:val="center"/>
+            </w:pPr>
+            <w:r>
+              <w:t xml:space="preserve">0.15</w:t>
             </w:r>
           </w:p>
         </w:tc>
@@ -2898,18 +3066,29 @@
               <w:jc w:val="center"/>
             </w:pPr>
             <w:r>
-              <w:t xml:space="preserve">3.0</w:t>
-            </w:r>
-          </w:p>
-        </w:tc>
-        <w:tc>
-          <w:p>
-            <w:pPr>
-              <w:pStyle w:val="Compact"/>
-              <w:jc w:val="center"/>
-            </w:pPr>
-            <w:r>
-              <w:t xml:space="preserve">0.008</w:t>
+              <w:t xml:space="preserve">0.62</w:t>
+            </w:r>
+          </w:p>
+        </w:tc>
+        <w:tc>
+          <w:p>
+            <w:pPr>
+              <w:pStyle w:val="Compact"/>
+              <w:jc w:val="center"/>
+            </w:pPr>
+            <w:r>
+              <w:t xml:space="preserve">1.43</w:t>
+            </w:r>
+          </w:p>
+        </w:tc>
+        <w:tc>
+          <w:p>
+            <w:pPr>
+              <w:pStyle w:val="Compact"/>
+              <w:jc w:val="center"/>
+            </w:pPr>
+            <w:r>
+              <w:t xml:space="preserve">b</w:t>
             </w:r>
           </w:p>
         </w:tc>
@@ -2922,7 +3101,7 @@
               <w:jc w:val="center"/>
             </w:pPr>
             <w:r>
-              <w:t xml:space="preserve">Moss - Bare sand</w:t>
+              <w:t xml:space="preserve">Moss removed</w:t>
             </w:r>
           </w:p>
         </w:tc>
@@ -2944,18 +3123,18 @@
               <w:jc w:val="center"/>
             </w:pPr>
             <w:r>
-              <w:t xml:space="preserve">-0.07</w:t>
-            </w:r>
-          </w:p>
-        </w:tc>
-        <w:tc>
-          <w:p>
-            <w:pPr>
-              <w:pStyle w:val="Compact"/>
-              <w:jc w:val="center"/>
-            </w:pPr>
-            <w:r>
-              <w:t xml:space="preserve">0.20</w:t>
+              <w:t xml:space="preserve">1.15</w:t>
+            </w:r>
+          </w:p>
+        </w:tc>
+        <w:tc>
+          <w:p>
+            <w:pPr>
+              <w:pStyle w:val="Compact"/>
+              <w:jc w:val="center"/>
+            </w:pPr>
+            <w:r>
+              <w:t xml:space="preserve">0.16</w:t>
             </w:r>
           </w:p>
         </w:tc>
@@ -2977,18 +3156,29 @@
               <w:jc w:val="center"/>
             </w:pPr>
             <w:r>
-              <w:t xml:space="preserve">-0.4</w:t>
-            </w:r>
-          </w:p>
-        </w:tc>
-        <w:tc>
-          <w:p>
-            <w:pPr>
-              <w:pStyle w:val="Compact"/>
-              <w:jc w:val="center"/>
-            </w:pPr>
-            <w:r>
-              <w:t xml:space="preserve">0.978</w:t>
+              <w:t xml:space="preserve">0.73</w:t>
+            </w:r>
+          </w:p>
+        </w:tc>
+        <w:tc>
+          <w:p>
+            <w:pPr>
+              <w:pStyle w:val="Compact"/>
+              <w:jc w:val="center"/>
+            </w:pPr>
+            <w:r>
+              <w:t xml:space="preserve">1.57</w:t>
+            </w:r>
+          </w:p>
+        </w:tc>
+        <w:tc>
+          <w:p>
+            <w:pPr>
+              <w:pStyle w:val="Compact"/>
+              <w:jc w:val="center"/>
+            </w:pPr>
+            <w:r>
+              <w:t xml:space="preserve">b</w:t>
             </w:r>
           </w:p>
         </w:tc>
@@ -3001,7 +3191,7 @@
               <w:jc w:val="center"/>
             </w:pPr>
             <w:r>
-              <w:t xml:space="preserve">Moss - Moss removed</w:t>
+              <w:t xml:space="preserve">Moss patch</w:t>
             </w:r>
           </w:p>
         </w:tc>
@@ -3023,18 +3213,18 @@
               <w:jc w:val="center"/>
             </w:pPr>
             <w:r>
-              <w:t xml:space="preserve">0.05</w:t>
-            </w:r>
-          </w:p>
-        </w:tc>
-        <w:tc>
-          <w:p>
-            <w:pPr>
-              <w:pStyle w:val="Compact"/>
-              <w:jc w:val="center"/>
-            </w:pPr>
-            <w:r>
-              <w:t xml:space="preserve">0.21</w:t>
+              <w:t xml:space="preserve">1.20</w:t>
+            </w:r>
+          </w:p>
+        </w:tc>
+        <w:tc>
+          <w:p>
+            <w:pPr>
+              <w:pStyle w:val="Compact"/>
+              <w:jc w:val="center"/>
+            </w:pPr>
+            <w:r>
+              <w:t xml:space="preserve">0.14</w:t>
             </w:r>
           </w:p>
         </w:tc>
@@ -3056,18 +3246,29 @@
               <w:jc w:val="center"/>
             </w:pPr>
             <w:r>
-              <w:t xml:space="preserve">0.3</w:t>
-            </w:r>
-          </w:p>
-        </w:tc>
-        <w:tc>
-          <w:p>
-            <w:pPr>
-              <w:pStyle w:val="Compact"/>
-              <w:jc w:val="center"/>
-            </w:pPr>
-            <w:r>
-              <w:t xml:space="preserve">0.992</w:t>
+              <w:t xml:space="preserve">0.84</w:t>
+            </w:r>
+          </w:p>
+        </w:tc>
+        <w:tc>
+          <w:p>
+            <w:pPr>
+              <w:pStyle w:val="Compact"/>
+              <w:jc w:val="center"/>
+            </w:pPr>
+            <w:r>
+              <w:t xml:space="preserve">1.57</w:t>
+            </w:r>
+          </w:p>
+        </w:tc>
+        <w:tc>
+          <w:p>
+            <w:pPr>
+              <w:pStyle w:val="Compact"/>
+              <w:jc w:val="center"/>
+            </w:pPr>
+            <w:r>
+              <w:t xml:space="preserve">b</w:t>
             </w:r>
           </w:p>
         </w:tc>
@@ -3080,7 +3281,7 @@
               <w:jc w:val="center"/>
             </w:pPr>
             <w:r>
-              <w:t xml:space="preserve">Bare sand - Moss removed</w:t>
+              <w:t xml:space="preserve">Bare sand</w:t>
             </w:r>
           </w:p>
         </w:tc>
@@ -3102,18 +3303,18 @@
               <w:jc w:val="center"/>
             </w:pPr>
             <w:r>
-              <w:t xml:space="preserve">0.13</w:t>
-            </w:r>
-          </w:p>
-        </w:tc>
-        <w:tc>
-          <w:p>
-            <w:pPr>
-              <w:pStyle w:val="Compact"/>
-              <w:jc w:val="center"/>
-            </w:pPr>
-            <w:r>
-              <w:t xml:space="preserve">0.22</w:t>
+              <w:t xml:space="preserve">1.27</w:t>
+            </w:r>
+          </w:p>
+        </w:tc>
+        <w:tc>
+          <w:p>
+            <w:pPr>
+              <w:pStyle w:val="Compact"/>
+              <w:jc w:val="center"/>
+            </w:pPr>
+            <w:r>
+              <w:t xml:space="preserve">0.15</w:t>
             </w:r>
           </w:p>
         </w:tc>
@@ -3135,18 +3336,29 @@
               <w:jc w:val="center"/>
             </w:pPr>
             <w:r>
-              <w:t xml:space="preserve">0.6</w:t>
-            </w:r>
-          </w:p>
-        </w:tc>
-        <w:tc>
-          <w:p>
-            <w:pPr>
-              <w:pStyle w:val="Compact"/>
-              <w:jc w:val="center"/>
-            </w:pPr>
-            <w:r>
-              <w:t xml:space="preserve">0.916</w:t>
+              <w:t xml:space="preserve">0.89</w:t>
+            </w:r>
+          </w:p>
+        </w:tc>
+        <w:tc>
+          <w:p>
+            <w:pPr>
+              <w:pStyle w:val="Compact"/>
+              <w:jc w:val="center"/>
+            </w:pPr>
+            <w:r>
+              <w:t xml:space="preserve">1.66</w:t>
+            </w:r>
+          </w:p>
+        </w:tc>
+        <w:tc>
+          <w:p>
+            <w:pPr>
+              <w:pStyle w:val="Compact"/>
+              <w:jc w:val="center"/>
+            </w:pPr>
+            <w:r>
+              <w:t xml:space="preserve">b</w:t>
             </w:r>
           </w:p>
         </w:tc>
@@ -3673,16 +3885,17 @@
     <w:tbl>
       <w:tblPr>
         <w:tblStyle w:val="Table"/>
-        <w:tblW w:type="pct" w:w="5000.0"/>
+        <w:tblW w:type="pct" w:w="4861.111111111111"/>
         <w:tblLook w:firstRow="1"/>
       </w:tblPr>
       <w:tblGrid>
-        <w:gridCol w:w="2970"/>
-        <w:gridCol w:w="1210"/>
+        <w:gridCol w:w="1650"/>
+        <w:gridCol w:w="990"/>
+        <w:gridCol w:w="770"/>
+        <w:gridCol w:w="660"/>
         <w:gridCol w:w="1320"/>
-        <w:gridCol w:w="660"/>
-        <w:gridCol w:w="880"/>
-        <w:gridCol w:w="880"/>
+        <w:gridCol w:w="1320"/>
+        <w:gridCol w:w="990"/>
       </w:tblGrid>
       <w:tr>
         <w:trPr>
@@ -3701,7 +3914,7 @@
               <w:jc w:val="center"/>
             </w:pPr>
             <w:r>
-              <w:t xml:space="preserve">Contrast</w:t>
+              <w:t xml:space="preserve">treatment</w:t>
             </w:r>
           </w:p>
         </w:tc>
@@ -3718,7 +3931,7 @@
               <w:jc w:val="center"/>
             </w:pPr>
             <w:r>
-              <w:t xml:space="preserve">estimate</w:t>
+              <w:t xml:space="preserve">emmean</w:t>
             </w:r>
           </w:p>
         </w:tc>
@@ -3735,7 +3948,7 @@
               <w:jc w:val="center"/>
             </w:pPr>
             <w:r>
-              <w:t xml:space="preserve">std.error</w:t>
+              <w:t xml:space="preserve">SE</w:t>
             </w:r>
           </w:p>
         </w:tc>
@@ -3769,7 +3982,7 @@
               <w:jc w:val="center"/>
             </w:pPr>
             <w:r>
-              <w:t xml:space="preserve">z-val</w:t>
+              <w:t xml:space="preserve">asymp.LCL</w:t>
             </w:r>
           </w:p>
         </w:tc>
@@ -3786,7 +3999,24 @@
               <w:jc w:val="center"/>
             </w:pPr>
             <w:r>
-              <w:t xml:space="preserve">p-val</w:t>
+              <w:t xml:space="preserve">asymp.UCL</w:t>
+            </w:r>
+          </w:p>
+        </w:tc>
+        <w:tc>
+          <w:tcPr>
+            <w:tcBorders>
+              <w:bottom w:val="single"/>
+            </w:tcBorders>
+            <w:vAlign w:val="bottom"/>
+          </w:tcPr>
+          <w:p>
+            <w:pPr>
+              <w:pStyle w:val="Compact"/>
+              <w:jc w:val="center"/>
+            </w:pPr>
+            <w:r>
+              <w:t xml:space="preserve">.group</w:t>
             </w:r>
           </w:p>
         </w:tc>
@@ -3799,29 +4029,29 @@
               <w:jc w:val="center"/>
             </w:pPr>
             <w:r>
-              <w:t xml:space="preserve">Moss - Bare sand</w:t>
-            </w:r>
-          </w:p>
-        </w:tc>
-        <w:tc>
-          <w:p>
-            <w:pPr>
-              <w:pStyle w:val="Compact"/>
-              <w:jc w:val="center"/>
-            </w:pPr>
-            <w:r>
-              <w:t xml:space="preserve">1.24</w:t>
-            </w:r>
-          </w:p>
-        </w:tc>
-        <w:tc>
-          <w:p>
-            <w:pPr>
-              <w:pStyle w:val="Compact"/>
-              <w:jc w:val="center"/>
-            </w:pPr>
-            <w:r>
-              <w:t xml:space="preserve">0.33</w:t>
+              <w:t xml:space="preserve">Moss patch</w:t>
+            </w:r>
+          </w:p>
+        </w:tc>
+        <w:tc>
+          <w:p>
+            <w:pPr>
+              <w:pStyle w:val="Compact"/>
+              <w:jc w:val="center"/>
+            </w:pPr>
+            <w:r>
+              <w:t xml:space="preserve">0.85</w:t>
+            </w:r>
+          </w:p>
+        </w:tc>
+        <w:tc>
+          <w:p>
+            <w:pPr>
+              <w:pStyle w:val="Compact"/>
+              <w:jc w:val="center"/>
+            </w:pPr>
+            <w:r>
+              <w:t xml:space="preserve">0.26</w:t>
             </w:r>
           </w:p>
         </w:tc>
@@ -3843,18 +4073,29 @@
               <w:jc w:val="center"/>
             </w:pPr>
             <w:r>
-              <w:t xml:space="preserve">3.78</w:t>
-            </w:r>
-          </w:p>
-        </w:tc>
-        <w:tc>
-          <w:p>
-            <w:pPr>
-              <w:pStyle w:val="Compact"/>
-              <w:jc w:val="center"/>
-            </w:pPr>
-            <w:r>
-              <w:t xml:space="preserve">0.000</w:t>
+              <w:t xml:space="preserve">0.23</w:t>
+            </w:r>
+          </w:p>
+        </w:tc>
+        <w:tc>
+          <w:p>
+            <w:pPr>
+              <w:pStyle w:val="Compact"/>
+              <w:jc w:val="center"/>
+            </w:pPr>
+            <w:r>
+              <w:t xml:space="preserve">1.47</w:t>
+            </w:r>
+          </w:p>
+        </w:tc>
+        <w:tc>
+          <w:p>
+            <w:pPr>
+              <w:pStyle w:val="Compact"/>
+              <w:jc w:val="center"/>
+            </w:pPr>
+            <w:r>
+              <w:t xml:space="preserve">b</w:t>
             </w:r>
           </w:p>
         </w:tc>
@@ -3867,29 +4108,29 @@
               <w:jc w:val="center"/>
             </w:pPr>
             <w:r>
-              <w:t xml:space="preserve">Moss - Moss removed</w:t>
-            </w:r>
-          </w:p>
-        </w:tc>
-        <w:tc>
-          <w:p>
-            <w:pPr>
-              <w:pStyle w:val="Compact"/>
-              <w:jc w:val="center"/>
-            </w:pPr>
-            <w:r>
-              <w:t xml:space="preserve">1.82</w:t>
-            </w:r>
-          </w:p>
-        </w:tc>
-        <w:tc>
-          <w:p>
-            <w:pPr>
-              <w:pStyle w:val="Compact"/>
-              <w:jc w:val="center"/>
-            </w:pPr>
-            <w:r>
-              <w:t xml:space="preserve">0.34</w:t>
+              <w:t xml:space="preserve">Bare sand</w:t>
+            </w:r>
+          </w:p>
+        </w:tc>
+        <w:tc>
+          <w:p>
+            <w:pPr>
+              <w:pStyle w:val="Compact"/>
+              <w:jc w:val="center"/>
+            </w:pPr>
+            <w:r>
+              <w:t xml:space="preserve">-0.39</w:t>
+            </w:r>
+          </w:p>
+        </w:tc>
+        <w:tc>
+          <w:p>
+            <w:pPr>
+              <w:pStyle w:val="Compact"/>
+              <w:jc w:val="center"/>
+            </w:pPr>
+            <w:r>
+              <w:t xml:space="preserve">0.25</w:t>
             </w:r>
           </w:p>
         </w:tc>
@@ -3911,18 +4152,29 @@
               <w:jc w:val="center"/>
             </w:pPr>
             <w:r>
-              <w:t xml:space="preserve">5.28</w:t>
-            </w:r>
-          </w:p>
-        </w:tc>
-        <w:tc>
-          <w:p>
-            <w:pPr>
-              <w:pStyle w:val="Compact"/>
-              <w:jc w:val="center"/>
-            </w:pPr>
-            <w:r>
-              <w:t xml:space="preserve">0.000</w:t>
+              <w:t xml:space="preserve">-0.98</w:t>
+            </w:r>
+          </w:p>
+        </w:tc>
+        <w:tc>
+          <w:p>
+            <w:pPr>
+              <w:pStyle w:val="Compact"/>
+              <w:jc w:val="center"/>
+            </w:pPr>
+            <w:r>
+              <w:t xml:space="preserve">0.20</w:t>
+            </w:r>
+          </w:p>
+        </w:tc>
+        <w:tc>
+          <w:p>
+            <w:pPr>
+              <w:pStyle w:val="Compact"/>
+              <w:jc w:val="center"/>
+            </w:pPr>
+            <w:r>
+              <w:t xml:space="preserve">a</w:t>
             </w:r>
           </w:p>
         </w:tc>
@@ -3935,29 +4187,29 @@
               <w:jc w:val="center"/>
             </w:pPr>
             <w:r>
-              <w:t xml:space="preserve">Bare sand - Moss removed</w:t>
-            </w:r>
-          </w:p>
-        </w:tc>
-        <w:tc>
-          <w:p>
-            <w:pPr>
-              <w:pStyle w:val="Compact"/>
-              <w:jc w:val="center"/>
-            </w:pPr>
-            <w:r>
-              <w:t xml:space="preserve">0.58</w:t>
-            </w:r>
-          </w:p>
-        </w:tc>
-        <w:tc>
-          <w:p>
-            <w:pPr>
-              <w:pStyle w:val="Compact"/>
-              <w:jc w:val="center"/>
-            </w:pPr>
-            <w:r>
-              <w:t xml:space="preserve">0.33</w:t>
+              <w:t xml:space="preserve">Moss removed</w:t>
+            </w:r>
+          </w:p>
+        </w:tc>
+        <w:tc>
+          <w:p>
+            <w:pPr>
+              <w:pStyle w:val="Compact"/>
+              <w:jc w:val="center"/>
+            </w:pPr>
+            <w:r>
+              <w:t xml:space="preserve">-0.97</w:t>
+            </w:r>
+          </w:p>
+        </w:tc>
+        <w:tc>
+          <w:p>
+            <w:pPr>
+              <w:pStyle w:val="Compact"/>
+              <w:jc w:val="center"/>
+            </w:pPr>
+            <w:r>
+              <w:t xml:space="preserve">0.27</w:t>
             </w:r>
           </w:p>
         </w:tc>
@@ -3979,18 +4231,29 @@
               <w:jc w:val="center"/>
             </w:pPr>
             <w:r>
-              <w:t xml:space="preserve">1.77</w:t>
-            </w:r>
-          </w:p>
-        </w:tc>
-        <w:tc>
-          <w:p>
-            <w:pPr>
-              <w:pStyle w:val="Compact"/>
-              <w:jc w:val="center"/>
-            </w:pPr>
-            <w:r>
-              <w:t xml:space="preserve">0.215</w:t>
+              <w:t xml:space="preserve">-1.60</w:t>
+            </w:r>
+          </w:p>
+        </w:tc>
+        <w:tc>
+          <w:p>
+            <w:pPr>
+              <w:pStyle w:val="Compact"/>
+              <w:jc w:val="center"/>
+            </w:pPr>
+            <w:r>
+              <w:t xml:space="preserve">-0.33</w:t>
+            </w:r>
+          </w:p>
+        </w:tc>
+        <w:tc>
+          <w:p>
+            <w:pPr>
+              <w:pStyle w:val="Compact"/>
+              <w:jc w:val="center"/>
+            </w:pPr>
+            <w:r>
+              <w:t xml:space="preserve">a</w:t>
             </w:r>
           </w:p>
         </w:tc>
@@ -4022,6 +4285,71 @@
           <w:rStyle w:val="VerbatimChar"/>
         </w:rPr>
         <w:t xml:space="preserve">## refitting model(s) with ML (instead of REML)</w:t>
+      </w:r>
+    </w:p>
+    <w:p>
+      <w:pPr>
+        <w:pStyle w:val="SourceCode"/>
+      </w:pPr>
+      <w:r>
+        <w:rPr>
+          <w:rStyle w:val="VerbatimChar"/>
+        </w:rPr>
+        <w:t xml:space="preserve">## # A tibble: 4 x 7</w:t>
+      </w:r>
+      <w:r>
+        <w:br w:type="textWrapping"/>
+      </w:r>
+      <w:r>
+        <w:rPr>
+          <w:rStyle w:val="VerbatimChar"/>
+        </w:rPr>
+        <w:t xml:space="preserve">##   term                AIC logLik deviance `$\\chi^2$`    Df `P(&gt;$\\chi^2$)`</w:t>
+      </w:r>
+      <w:r>
+        <w:br w:type="textWrapping"/>
+      </w:r>
+      <w:r>
+        <w:rPr>
+          <w:rStyle w:val="VerbatimChar"/>
+        </w:rPr>
+        <w:t xml:space="preserve">##   &lt;fct&gt;             &lt;dbl&gt;  &lt;dbl&gt;    &lt;dbl&gt;       &lt;dbl&gt; &lt;dbl&gt;           &lt;dbl&gt;</w:t>
+      </w:r>
+      <w:r>
+        <w:br w:type="textWrapping"/>
+      </w:r>
+      <w:r>
+        <w:rPr>
+          <w:rStyle w:val="VerbatimChar"/>
+        </w:rPr>
+        <w:t xml:space="preserve">## 1 NULL               137.  -65.6     131.      NA        NA         NA     </w:t>
+      </w:r>
+      <w:r>
+        <w:br w:type="textWrapping"/>
+      </w:r>
+      <w:r>
+        <w:rPr>
+          <w:rStyle w:val="VerbatimChar"/>
+        </w:rPr>
+        <w:t xml:space="preserve">## 2 position           139.  -65.5     131.       0.209     1          0.647 </w:t>
+      </w:r>
+      <w:r>
+        <w:br w:type="textWrapping"/>
+      </w:r>
+      <w:r>
+        <w:rPr>
+          <w:rStyle w:val="VerbatimChar"/>
+        </w:rPr>
+        <w:t xml:space="preserve">## 3 treatment          138.  -63.0     126.       4.97      2          0.0833</w:t>
+      </w:r>
+      <w:r>
+        <w:br w:type="textWrapping"/>
+      </w:r>
+      <w:r>
+        <w:rPr>
+          <w:rStyle w:val="VerbatimChar"/>
+        </w:rPr>
+        <w:t xml:space="preserve">## 4 position:treatme…  141.  -62.4     125.       1.18      2          0.554</w:t>
       </w:r>
     </w:p>
     <w:tbl>

</xml_diff>